<commit_message>
os lab theme fix
</commit_message>
<xml_diff>
--- a/англ/pow translate.docx
+++ b/англ/pow translate.docx
@@ -496,6 +496,34 @@
           <w:highlight w:val="none"/>
           <w:lang w:val="ru-RU"/>
         </w:rPr>
+        <w:t xml:space="preserve">Учитывая текущие дискуссии в сообществе Биткоина о подходящем максимальном размере блока, обеспечивающем масштабируемость и рост системы, наша работа позволяет целостно сравнить безопасность и эффективность </w:t>
+      </w:r>
+      <w:r>
+        <w:rPr>
+          <w:rFonts w:ascii="Times New Roman" w:hAnsi="Times New Roman" w:cs="Times New Roman" w:eastAsia="Times New Roman"/>
+          <w:sz w:val="24"/>
+          <w:highlight w:val="none"/>
+          <w:lang w:val="en-US"/>
+        </w:rPr>
+        <w:t xml:space="preserve">PoW</w:t>
+      </w:r>
+      <w:r>
+        <w:rPr>
+          <w:rFonts w:ascii="Times New Roman" w:hAnsi="Times New Roman" w:cs="Times New Roman" w:eastAsia="Times New Roman"/>
+          <w:sz w:val="24"/>
+          <w:highlight w:val="none"/>
+          <w:lang w:val="ru-RU"/>
+        </w:rPr>
+        <w:t xml:space="preserve">-блокченов при </w:t>
+      </w:r>
+      <w:r>
+        <w:rPr>
+          <w:rFonts w:ascii="Times New Roman" w:hAnsi="Times New Roman" w:cs="Times New Roman" w:eastAsia="Times New Roman"/>
+          <w:sz w:val="24"/>
+          <w:highlight w:val="none"/>
+          <w:lang w:val="ru-RU"/>
+        </w:rPr>
+        <w:t xml:space="preserve">различных параметрах - включая размер блока.</w:t>
       </w:r>
       <w:r>
         <w:rPr>

</xml_diff>

<commit_message>
os lab8-9 report done
</commit_message>
<xml_diff>
--- a/англ/pow translate.docx
+++ b/англ/pow translate.docx
@@ -112,7 +112,7 @@
           <w:sz w:val="24"/>
           <w:lang w:val="en-US"/>
         </w:rPr>
-        <w:t xml:space="preserve">PoW</w:t>
+        <w:t xml:space="preserve">PoW </w:t>
       </w:r>
       <w:r>
         <w:rPr>
@@ -136,7 +136,7 @@
           <w:sz w:val="24"/>
           <w:lang w:val="en-US"/>
         </w:rPr>
-        <w:t xml:space="preserve">Bitcoin, Etherium, Litecoin, Dogecoin</w:t>
+        <w:t xml:space="preserve">Bitcoin, Ethereum, Litecoin, Dogecoin</w:t>
       </w:r>
       <w:r>
         <w:rPr>
@@ -341,7 +341,7 @@
           <w:highlight w:val="none"/>
           <w:lang w:val="ru-RU"/>
         </w:rPr>
-        <w:t xml:space="preserve">, который эмитирует консенсус и сетевой слой, реализуя, </w:t>
+        <w:t xml:space="preserve">, который э</w:t>
       </w:r>
       <w:r>
         <w:rPr>
@@ -350,6 +350,15 @@
           <w:highlight w:val="none"/>
           <w:lang w:val="ru-RU"/>
         </w:rPr>
+        <w:t xml:space="preserve">митирует консенсус и сетевой слой, реализуя, </w:t>
+      </w:r>
+      <w:r>
+        <w:rPr>
+          <w:rFonts w:ascii="Times New Roman" w:hAnsi="Times New Roman" w:cs="Times New Roman" w:eastAsia="Times New Roman"/>
+          <w:sz w:val="24"/>
+          <w:highlight w:val="none"/>
+          <w:lang w:val="ru-RU"/>
+        </w:rPr>
         <w:t xml:space="preserve">среди прочего,</w:t>
       </w:r>
       <w:r>
@@ -365,7 +374,7 @@
         <w:rPr>
           <w:rFonts w:ascii="Times New Roman" w:hAnsi="Times New Roman" w:cs="Times New Roman" w:eastAsia="Times New Roman"/>
           <w:sz w:val="24"/>
-          <w:highlight w:val="yellow"/>
+          <w:highlight w:val="none"/>
           <w:lang w:val="ru-RU"/>
         </w:rPr>
         <w:t xml:space="preserve">рекламо-подобный механизм распространения информации</w:t>
@@ -386,7 +395,16 @@
           <w:highlight w:val="none"/>
           <w:lang w:val="ru-RU"/>
         </w:rPr>
-        <w:t xml:space="preserve">незапрошенное выдвижение блоков, ретрансляционную сеть, механизм распространения заголовков</w:t>
+        <w:t xml:space="preserve">незапро</w:t>
+      </w:r>
+      <w:r>
+        <w:rPr>
+          <w:rFonts w:ascii="Times New Roman" w:hAnsi="Times New Roman" w:cs="Times New Roman" w:eastAsia="Times New Roman"/>
+          <w:sz w:val="24"/>
+          <w:highlight w:val="none"/>
+          <w:lang w:val="ru-RU"/>
+        </w:rPr>
+        <w:t xml:space="preserve">шенное выдвижение блоков, ретрансляционную сеть, механизм распространения заголовков</w:t>
       </w:r>
       <w:r>
         <w:rPr>
@@ -452,7 +470,7 @@
           <w:highlight w:val="none"/>
           <w:lang w:val="ru-RU"/>
         </w:rPr>
-        <w:t xml:space="preserve"> - скорость устаревания (утери) блоков, которая поступает в модель безопасности. С другой стороны, наша модель безопасности основана на Марковском процессе принятия решений  для двойной траты и эгоистичного майнинга и позволяет нам </w:t>
+        <w:t xml:space="preserve"> - скорость устаревания (утери) блоков, котор</w:t>
       </w:r>
       <w:r>
         <w:rPr>
@@ -461,7 +479,16 @@
           <w:highlight w:val="none"/>
           <w:lang w:val="ru-RU"/>
         </w:rPr>
-        <w:t xml:space="preserve">рассуждать об оптимальных состязательных стратегиях, принимая во внимание мощность состязательного майнинга, влияние атак затмения, награду за блоки, параметры реальной сети и консенсуса - эффективно зафиксированные за счет скорости устаревания блоков.</w:t>
+        <w:t xml:space="preserve">ые поступают в нашу модель безопасности. С другой стороны, наша модель безопасности основана на Марковском процессе принятия решений  для двойной траты и эгоистичного майнинга и позволяет нам </w:t>
+      </w:r>
+      <w:r>
+        <w:rPr>
+          <w:rFonts w:ascii="Times New Roman" w:hAnsi="Times New Roman" w:cs="Times New Roman" w:eastAsia="Times New Roman"/>
+          <w:sz w:val="24"/>
+          <w:highlight w:val="none"/>
+          <w:lang w:val="ru-RU"/>
+        </w:rPr>
+        <w:t xml:space="preserve">рассуждать об оптимальных конкурентных стратегиях, принимая во внимание мощность конкурентного майнинга, влияние атак затмения, награду за блоки, параметры реальной сети и консенсуса - эффективно отраженные в скорости устаревания блоков.</w:t>
       </w:r>
       <w:r>
         <w:rPr>
@@ -509,7 +536,7 @@
           <w:highlight w:val="none"/>
           <w:lang w:val="ru-RU"/>
         </w:rPr>
-        <w:t xml:space="preserve">-блокченов при </w:t>
+        <w:t xml:space="preserve">-блокчейнов при </w:t>
       </w:r>
       <w:r>
         <w:rPr>
@@ -645,10 +672,11 @@
           <w:highlight w:val="none"/>
         </w:rPr>
       </w:r>
+      <w:r/>
     </w:p>
     <w:p>
       <w:pPr>
-        <w:pStyle w:val="814"/>
+        <w:pStyle w:val="818"/>
         <w:numPr>
           <w:ilvl w:val="0"/>
           <w:numId w:val="1"/>
@@ -835,10 +863,11 @@
           <w:highlight w:val="none"/>
         </w:rPr>
       </w:r>
+      <w:r/>
     </w:p>
     <w:p>
       <w:pPr>
-        <w:pStyle w:val="814"/>
+        <w:pStyle w:val="818"/>
         <w:numPr>
           <w:ilvl w:val="0"/>
           <w:numId w:val="1"/>
@@ -1159,20 +1188,11 @@
           <w:lang w:val="ru-RU"/>
         </w:rPr>
       </w:r>
-      <w:r>
-        <w:rPr>
-          <w:rFonts w:ascii="Times New Roman" w:hAnsi="Times New Roman" w:cs="Times New Roman" w:eastAsia="Times New Roman"/>
-          <w:b w:val="false"/>
-          <w:color w:val="000000"/>
-          <w:sz w:val="24"/>
-          <w:highlight w:val="none"/>
-          <w:lang w:val="ru-RU"/>
-        </w:rPr>
-      </w:r>
+      <w:r/>
     </w:p>
     <w:p>
       <w:pPr>
-        <w:pStyle w:val="814"/>
+        <w:pStyle w:val="818"/>
         <w:numPr>
           <w:ilvl w:val="0"/>
           <w:numId w:val="1"/>
@@ -1208,10 +1228,11 @@
           <w:lang w:val="ru-RU"/>
         </w:rPr>
       </w:r>
+      <w:r/>
     </w:p>
     <w:p>
       <w:pPr>
-        <w:pStyle w:val="814"/>
+        <w:pStyle w:val="818"/>
         <w:numPr>
           <w:ilvl w:val="0"/>
           <w:numId w:val="1"/>
@@ -1302,7 +1323,7 @@
           <w:highlight w:val="none"/>
           <w:lang w:val="ru-RU"/>
         </w:rPr>
-        <w:t xml:space="preserve"> Наши результаты, к удивлению, показывают, что установка размера блока в среднем на 1 МБ и уменьшение межблочного интервала до 1 минуты не снижает значительно безопасность. Поэтому, наши результаты показывают, что </w:t>
+        <w:t xml:space="preserve"> Наши результаты, к удивлению, показывают, что установка размера блока в среднем на 1 МБ и уменьшение межблочного интервала до 1 минуты не снижает безопасность </w:t>
       </w:r>
       <w:r>
         <w:rPr>
@@ -1311,6 +1332,29 @@
           <w:color w:val="000000"/>
           <w:sz w:val="24"/>
           <w:highlight w:val="none"/>
+          <w:lang w:val="ru-RU"/>
+        </w:rPr>
+        <w:t xml:space="preserve">значительно</w:t>
+      </w:r>
+      <w:r/>
+      <w:r>
+        <w:rPr>
+          <w:rFonts w:ascii="Times New Roman" w:hAnsi="Times New Roman" w:cs="Times New Roman" w:eastAsia="Times New Roman"/>
+          <w:b w:val="false"/>
+          <w:color w:val="000000"/>
+          <w:sz w:val="24"/>
+          <w:highlight w:val="none"/>
+          <w:lang w:val="ru-RU"/>
+        </w:rPr>
+        <w:t xml:space="preserve">. Поэтому, наши результаты показывают, что </w:t>
+      </w:r>
+      <w:r>
+        <w:rPr>
+          <w:rFonts w:ascii="Times New Roman" w:hAnsi="Times New Roman" w:cs="Times New Roman" w:eastAsia="Times New Roman"/>
+          <w:b w:val="false"/>
+          <w:color w:val="000000"/>
+          <w:sz w:val="24"/>
+          <w:highlight w:val="none"/>
           <w:lang w:val="en-US"/>
         </w:rPr>
         <w:t xml:space="preserve">PoW-</w:t>
@@ -1366,8 +1410,31 @@
           <w:color w:val="000000"/>
           <w:sz w:val="24"/>
           <w:highlight w:val="none"/>
+          <w:lang w:val="en-US"/>
+        </w:rPr>
+        <w:t xml:space="preserve">что </w:t>
+      </w:r>
+      <w:r>
+        <w:rPr>
+          <w:rFonts w:ascii="Times New Roman" w:hAnsi="Times New Roman" w:cs="Times New Roman" w:eastAsia="Times New Roman"/>
+          <w:b w:val="false"/>
+          <w:color w:val="000000"/>
+          <w:sz w:val="24"/>
+          <w:highlight w:val="none"/>
+          <w:lang w:val="en-US"/>
+        </w:rPr>
+        <w:t xml:space="preserve">означает, что текущая пропускная способность</w:t>
+      </w:r>
+      <w:r>
+        <w:rPr>
+          <w:rFonts w:ascii="Times New Roman" w:hAnsi="Times New Roman" w:cs="Times New Roman" w:eastAsia="Times New Roman"/>
+          <w:b w:val="false"/>
+          <w:color w:val="000000"/>
+          <w:sz w:val="24"/>
+          <w:highlight w:val="none"/>
           <w:lang w:val="ru-RU"/>
         </w:rPr>
+        <w:t xml:space="preserve"> </w:t>
       </w:r>
       <w:r>
         <w:rPr>
@@ -1378,7 +1445,7 @@
           <w:highlight w:val="none"/>
           <w:lang w:val="en-US"/>
         </w:rPr>
-        <w:t xml:space="preserve">что </w:t>
+        <w:t xml:space="preserve">Bitcoin</w:t>
       </w:r>
       <w:r>
         <w:rPr>
@@ -1389,6 +1456,7 @@
           <w:highlight w:val="none"/>
           <w:lang w:val="en-US"/>
         </w:rPr>
+        <w:t xml:space="preserve"> в 7 т/с может быть</w:t>
       </w:r>
       <w:r>
         <w:rPr>
@@ -1397,9 +1465,20 @@
           <w:color w:val="000000"/>
           <w:sz w:val="24"/>
           <w:highlight w:val="none"/>
+          <w:lang w:val="ru-RU"/>
+        </w:rPr>
+        <w:t xml:space="preserve"> </w:t>
+      </w:r>
+      <w:r>
+        <w:rPr>
+          <w:rFonts w:ascii="Times New Roman" w:hAnsi="Times New Roman" w:cs="Times New Roman" w:eastAsia="Times New Roman"/>
+          <w:b w:val="false"/>
+          <w:color w:val="000000"/>
+          <w:sz w:val="24"/>
+          <w:highlight w:val="none"/>
           <w:lang w:val="en-US"/>
         </w:rPr>
-        <w:t xml:space="preserve">означает, что текущая пропускная способность</w:t>
+        <w:t xml:space="preserve">существенно увеличена) </w:t>
       </w:r>
       <w:r>
         <w:rPr>
@@ -1410,7 +1489,7 @@
           <w:highlight w:val="none"/>
           <w:lang w:val="ru-RU"/>
         </w:rPr>
-        <w:t xml:space="preserve"> </w:t>
+        <w:t xml:space="preserve">без </w:t>
       </w:r>
       <w:r>
         <w:rPr>
@@ -1419,9 +1498,20 @@
           <w:color w:val="000000"/>
           <w:sz w:val="24"/>
           <w:highlight w:val="none"/>
+          <w:lang w:val="ru-RU"/>
+        </w:rPr>
+        <w:t xml:space="preserve">ущерба для безопасности системы</w:t>
+      </w:r>
+      <w:r>
+        <w:rPr>
+          <w:rFonts w:ascii="Times New Roman" w:hAnsi="Times New Roman" w:cs="Times New Roman" w:eastAsia="Times New Roman"/>
+          <w:b w:val="false"/>
+          <w:color w:val="000000"/>
+          <w:sz w:val="24"/>
+          <w:highlight w:val="none"/>
           <w:lang w:val="en-US"/>
         </w:rPr>
-        <w:t xml:space="preserve">Bitcoin</w:t>
+        <w:t xml:space="preserve">.</w:t>
       </w:r>
       <w:r>
         <w:rPr>
@@ -1432,62 +1522,8 @@
           <w:highlight w:val="none"/>
           <w:lang w:val="en-US"/>
         </w:rPr>
-        <w:t xml:space="preserve"> в 7 т/с может быть</w:t>
-      </w:r>
-      <w:r>
-        <w:rPr>
-          <w:rFonts w:ascii="Times New Roman" w:hAnsi="Times New Roman" w:cs="Times New Roman" w:eastAsia="Times New Roman"/>
-          <w:b w:val="false"/>
-          <w:color w:val="000000"/>
-          <w:sz w:val="24"/>
-          <w:highlight w:val="none"/>
-          <w:lang w:val="en-US"/>
-        </w:rPr>
-        <w:t xml:space="preserve">существенно увеличена) </w:t>
-      </w:r>
-      <w:r>
-        <w:rPr>
-          <w:rFonts w:ascii="Times New Roman" w:hAnsi="Times New Roman" w:cs="Times New Roman" w:eastAsia="Times New Roman"/>
-          <w:b w:val="false"/>
-          <w:color w:val="000000"/>
-          <w:sz w:val="24"/>
-          <w:highlight w:val="none"/>
-          <w:lang w:val="ru-RU"/>
-        </w:rPr>
-        <w:t xml:space="preserve">без </w:t>
-      </w:r>
-      <w:r>
-        <w:rPr>
-          <w:rFonts w:ascii="Times New Roman" w:hAnsi="Times New Roman" w:cs="Times New Roman" w:eastAsia="Times New Roman"/>
-          <w:b w:val="false"/>
-          <w:color w:val="000000"/>
-          <w:sz w:val="24"/>
-          <w:highlight w:val="none"/>
-          <w:lang w:val="ru-RU"/>
-        </w:rPr>
-        <w:t xml:space="preserve">ущерба для безопасности системы</w:t>
-      </w:r>
-      <w:r>
-        <w:rPr>
-          <w:rFonts w:ascii="Times New Roman" w:hAnsi="Times New Roman" w:cs="Times New Roman" w:eastAsia="Times New Roman"/>
-          <w:b w:val="false"/>
-          <w:color w:val="000000"/>
-          <w:sz w:val="24"/>
-          <w:highlight w:val="none"/>
-          <w:lang w:val="en-US"/>
-        </w:rPr>
-        <w:t xml:space="preserve">.</w:t>
-      </w:r>
-      <w:r>
-        <w:rPr>
-          <w:rFonts w:ascii="Times New Roman" w:hAnsi="Times New Roman" w:cs="Times New Roman" w:eastAsia="Times New Roman"/>
-          <w:b w:val="false"/>
-          <w:color w:val="000000"/>
-          <w:sz w:val="24"/>
-          <w:highlight w:val="none"/>
-          <w:lang w:val="en-US"/>
-        </w:rPr>
-      </w:r>
+      </w:r>
+      <w:r/>
     </w:p>
     <w:p>
       <w:pPr>
@@ -1664,6 +1700,7 @@
           <w:lang w:val="en-US"/>
         </w:rPr>
       </w:r>
+      <w:r/>
     </w:p>
     <w:p>
       <w:pPr>
@@ -1710,6 +1747,7 @@
           <w:lang w:val="en-US"/>
         </w:rPr>
       </w:r>
+      <w:r/>
     </w:p>
     <w:p>
       <w:pPr>
@@ -1743,7 +1781,9 @@
           <w:color w:val="000000"/>
           <w:sz w:val="24"/>
           <w:highlight w:val="none"/>
-        </w:rPr>
+          <w:lang w:val="ru-RU"/>
+        </w:rPr>
+        <w:t xml:space="preserve">операции уровня консенсуса </w:t>
       </w:r>
       <w:r>
         <w:rPr>
@@ -1754,7 +1794,7 @@
           <w:highlight w:val="none"/>
           <w:lang w:val="ru-RU"/>
         </w:rPr>
-        <w:t xml:space="preserve">операции уровня консенсуса </w:t>
+        <w:t xml:space="preserve">и сетевого уровня существующих </w:t>
       </w:r>
       <w:r>
         <w:rPr>
@@ -1763,8 +1803,20 @@
           <w:color w:val="000000"/>
           <w:sz w:val="24"/>
           <w:highlight w:val="none"/>
+          <w:lang w:val="en-US"/>
+        </w:rPr>
+        <w:t xml:space="preserve">PoW-</w:t>
+      </w:r>
+      <w:r>
+        <w:rPr>
+          <w:rFonts w:ascii="Times New Roman" w:hAnsi="Times New Roman" w:cs="Times New Roman" w:eastAsia="Times New Roman"/>
+          <w:b w:val="false"/>
+          <w:color w:val="000000"/>
+          <w:sz w:val="24"/>
+          <w:highlight w:val="none"/>
           <w:lang w:val="ru-RU"/>
         </w:rPr>
+        <w:t xml:space="preserve">блокчейнов.</w:t>
       </w:r>
       <w:r>
         <w:rPr>
@@ -1773,53 +1825,21 @@
           <w:color w:val="000000"/>
           <w:sz w:val="24"/>
           <w:highlight w:val="none"/>
+          <w:lang w:val="en-US"/>
+        </w:rPr>
+        <w:t xml:space="preserve"> </w:t>
+      </w:r>
+      <w:r>
+        <w:rPr>
+          <w:rFonts w:ascii="Times New Roman" w:hAnsi="Times New Roman" w:cs="Times New Roman" w:eastAsia="Times New Roman"/>
+          <w:b w:val="false"/>
+          <w:color w:val="000000"/>
+          <w:sz w:val="24"/>
+          <w:highlight w:val="none"/>
           <w:lang w:val="ru-RU"/>
         </w:rPr>
-        <w:t xml:space="preserve">и сетевого уровня существующих </w:t>
-      </w:r>
-      <w:r>
-        <w:rPr>
-          <w:rFonts w:ascii="Times New Roman" w:hAnsi="Times New Roman" w:cs="Times New Roman" w:eastAsia="Times New Roman"/>
-          <w:b w:val="false"/>
-          <w:color w:val="000000"/>
-          <w:sz w:val="24"/>
-          <w:highlight w:val="none"/>
-          <w:lang w:val="en-US"/>
-        </w:rPr>
-        <w:t xml:space="preserve">PoW-</w:t>
-      </w:r>
-      <w:r>
-        <w:rPr>
-          <w:rFonts w:ascii="Times New Roman" w:hAnsi="Times New Roman" w:cs="Times New Roman" w:eastAsia="Times New Roman"/>
-          <w:b w:val="false"/>
-          <w:color w:val="000000"/>
-          <w:sz w:val="24"/>
-          <w:highlight w:val="none"/>
-          <w:lang w:val="ru-RU"/>
-        </w:rPr>
-        <w:t xml:space="preserve">блокчейнов.</w:t>
-      </w:r>
-      <w:r>
-        <w:rPr>
-          <w:rFonts w:ascii="Times New Roman" w:hAnsi="Times New Roman" w:cs="Times New Roman" w:eastAsia="Times New Roman"/>
-          <w:b w:val="false"/>
-          <w:color w:val="000000"/>
-          <w:sz w:val="24"/>
-          <w:highlight w:val="none"/>
-          <w:lang w:val="en-US"/>
-        </w:rPr>
-        <w:t xml:space="preserve"> </w:t>
-      </w:r>
-      <w:r>
-        <w:rPr>
-          <w:rFonts w:ascii="Times New Roman" w:hAnsi="Times New Roman" w:cs="Times New Roman" w:eastAsia="Times New Roman"/>
-          <w:b w:val="false"/>
-          <w:color w:val="000000"/>
-          <w:sz w:val="24"/>
-          <w:highlight w:val="none"/>
-          <w:lang w:val="ru-RU"/>
-        </w:rPr>
-      </w:r>
+      </w:r>
+      <w:r/>
     </w:p>
     <w:p>
       <w:pPr>
@@ -1866,6 +1886,7 @@
           <w:lang w:val="ru-RU"/>
         </w:rPr>
       </w:r>
+      <w:r/>
     </w:p>
     <w:p>
       <w:pPr>
@@ -2018,10 +2039,10 @@
           <w:b w:val="false"/>
           <w:color w:val="000000"/>
           <w:sz w:val="24"/>
-          <w:highlight w:val="yellow"/>
+          <w:highlight w:val="none"/>
           <w:lang w:val="ru-RU"/>
         </w:rPr>
-        <w:t xml:space="preserve">вычисляя задачу доказательства работы</w:t>
+        <w:t xml:space="preserve">решая</w:t>
       </w:r>
       <w:r>
         <w:rPr>
@@ -2032,7 +2053,7 @@
           <w:highlight w:val="none"/>
           <w:lang w:val="ru-RU"/>
         </w:rPr>
-        <w:t xml:space="preserve"> и конструируя приемлемые блоки. </w:t>
+        <w:t xml:space="preserve"> задачу доказательства работы</w:t>
       </w:r>
       <w:r>
         <w:rPr>
@@ -2041,6 +2062,28 @@
           <w:color w:val="000000"/>
           <w:sz w:val="24"/>
           <w:highlight w:val="none"/>
+          <w:lang w:val="ru-RU"/>
+        </w:rPr>
+        <w:t xml:space="preserve"> </w:t>
+      </w:r>
+      <w:r>
+        <w:rPr>
+          <w:rFonts w:ascii="Times New Roman" w:hAnsi="Times New Roman" w:cs="Times New Roman" w:eastAsia="Times New Roman"/>
+          <w:b w:val="false"/>
+          <w:color w:val="000000"/>
+          <w:sz w:val="24"/>
+          <w:highlight w:val="none"/>
+          <w:lang w:val="ru-RU"/>
+        </w:rPr>
+        <w:t xml:space="preserve">и конструируя приемлемые блоки. </w:t>
+      </w:r>
+      <w:r>
+        <w:rPr>
+          <w:rFonts w:ascii="Times New Roman" w:hAnsi="Times New Roman" w:cs="Times New Roman" w:eastAsia="Times New Roman"/>
+          <w:b w:val="false"/>
+          <w:color w:val="000000"/>
+          <w:sz w:val="24"/>
+          <w:highlight w:val="none"/>
           <w:lang w:val="en-US"/>
         </w:rPr>
         <w:t xml:space="preserve">Bitcoin</w:t>
@@ -2131,7 +2174,7 @@
           <w:highlight w:val="none"/>
           <w:lang w:val="ru-RU"/>
         </w:rPr>
-        <w:t xml:space="preserve">при котором оно</w:t>
+        <w:t xml:space="preserve">при котором он</w:t>
       </w:r>
       <w:r>
         <w:rPr>
@@ -2142,7 +2185,7 @@
           <w:highlight w:val="none"/>
           <w:lang w:val="ru-RU"/>
         </w:rPr>
-        <w:t xml:space="preserve">, хешированное с дополнительными параметрами блока (например, хеш-функцией Меркла</w:t>
+        <w:t xml:space="preserve">, хешированный с дополнительными параметрами блока (например, хеш-функцией Меркла</w:t>
       </w:r>
       <w:r>
         <w:rPr>
@@ -2219,7 +2262,7 @@
           <w:highlight w:val="none"/>
           <w:lang w:val="ru-RU"/>
         </w:rPr>
-        <w:t xml:space="preserve">посчитав хеш-функцию блока и проверить, удовлетворяет ли она условию быть меньше, чем текущее целевое значение.</w:t>
+        <w:t xml:space="preserve">посчитав хеш-функцию блока и проверить, удовлетворяет меньше ли она, чем текущее целевое значение.</w:t>
       </w:r>
       <w:r>
         <w:rPr>
@@ -2231,16 +2274,7 @@
           <w:lang w:val="ru-RU"/>
         </w:rPr>
       </w:r>
-      <w:r>
-        <w:rPr>
-          <w:rFonts w:ascii="Times New Roman" w:hAnsi="Times New Roman" w:cs="Times New Roman" w:eastAsia="Times New Roman"/>
-          <w:b w:val="false"/>
-          <w:color w:val="000000"/>
-          <w:sz w:val="24"/>
-          <w:highlight w:val="none"/>
-          <w:lang w:val="ru-RU"/>
-        </w:rPr>
-      </w:r>
+      <w:r/>
     </w:p>
     <w:sectPr>
       <w:footnotePr/>
@@ -2569,11 +2603,143 @@
       </w:rPr>
     </w:lvl>
   </w:abstractNum>
+  <w:abstractNum w:abstractNumId="2">
+    <w:multiLevelType w:val="hybridMultilevel"/>
+    <w:lvl w:ilvl="0">
+      <w:start w:val="1"/>
+      <w:numFmt w:val="bullet"/>
+      <w:isLgl w:val="false"/>
+      <w:suff w:val="tab"/>
+      <w:lvlText w:val="·"/>
+      <w:lvlJc w:val="left"/>
+      <w:pPr>
+        <w:ind w:left="709" w:hanging="360"/>
+      </w:pPr>
+      <w:rPr>
+        <w:rFonts w:ascii="Symbol" w:hAnsi="Symbol" w:cs="Symbol" w:eastAsia="Symbol" w:hint="default"/>
+      </w:rPr>
+    </w:lvl>
+    <w:lvl w:ilvl="1">
+      <w:start w:val="1"/>
+      <w:numFmt w:val="bullet"/>
+      <w:isLgl w:val="false"/>
+      <w:suff w:val="tab"/>
+      <w:lvlText w:val="o"/>
+      <w:lvlJc w:val="left"/>
+      <w:pPr>
+        <w:ind w:left="1429" w:hanging="360"/>
+      </w:pPr>
+      <w:rPr>
+        <w:rFonts w:ascii="Courier New" w:hAnsi="Courier New" w:cs="Courier New" w:eastAsia="Courier New" w:hint="default"/>
+      </w:rPr>
+    </w:lvl>
+    <w:lvl w:ilvl="2">
+      <w:start w:val="1"/>
+      <w:numFmt w:val="bullet"/>
+      <w:isLgl w:val="false"/>
+      <w:suff w:val="tab"/>
+      <w:lvlText w:val="§"/>
+      <w:lvlJc w:val="left"/>
+      <w:pPr>
+        <w:ind w:left="2149" w:hanging="360"/>
+      </w:pPr>
+      <w:rPr>
+        <w:rFonts w:ascii="Wingdings" w:hAnsi="Wingdings" w:cs="Wingdings" w:eastAsia="Wingdings" w:hint="default"/>
+      </w:rPr>
+    </w:lvl>
+    <w:lvl w:ilvl="3">
+      <w:start w:val="1"/>
+      <w:numFmt w:val="bullet"/>
+      <w:isLgl w:val="false"/>
+      <w:suff w:val="tab"/>
+      <w:lvlText w:val="·"/>
+      <w:lvlJc w:val="left"/>
+      <w:pPr>
+        <w:ind w:left="2869" w:hanging="360"/>
+      </w:pPr>
+      <w:rPr>
+        <w:rFonts w:ascii="Symbol" w:hAnsi="Symbol" w:cs="Symbol" w:eastAsia="Symbol" w:hint="default"/>
+      </w:rPr>
+    </w:lvl>
+    <w:lvl w:ilvl="4">
+      <w:start w:val="1"/>
+      <w:numFmt w:val="bullet"/>
+      <w:isLgl w:val="false"/>
+      <w:suff w:val="tab"/>
+      <w:lvlText w:val="o"/>
+      <w:lvlJc w:val="left"/>
+      <w:pPr>
+        <w:ind w:left="3589" w:hanging="360"/>
+      </w:pPr>
+      <w:rPr>
+        <w:rFonts w:ascii="Courier New" w:hAnsi="Courier New" w:cs="Courier New" w:eastAsia="Courier New" w:hint="default"/>
+      </w:rPr>
+    </w:lvl>
+    <w:lvl w:ilvl="5">
+      <w:start w:val="1"/>
+      <w:numFmt w:val="bullet"/>
+      <w:isLgl w:val="false"/>
+      <w:suff w:val="tab"/>
+      <w:lvlText w:val="§"/>
+      <w:lvlJc w:val="left"/>
+      <w:pPr>
+        <w:ind w:left="4309" w:hanging="360"/>
+      </w:pPr>
+      <w:rPr>
+        <w:rFonts w:ascii="Wingdings" w:hAnsi="Wingdings" w:cs="Wingdings" w:eastAsia="Wingdings" w:hint="default"/>
+      </w:rPr>
+    </w:lvl>
+    <w:lvl w:ilvl="6">
+      <w:start w:val="1"/>
+      <w:numFmt w:val="bullet"/>
+      <w:isLgl w:val="false"/>
+      <w:suff w:val="tab"/>
+      <w:lvlText w:val="·"/>
+      <w:lvlJc w:val="left"/>
+      <w:pPr>
+        <w:ind w:left="5029" w:hanging="360"/>
+      </w:pPr>
+      <w:rPr>
+        <w:rFonts w:ascii="Symbol" w:hAnsi="Symbol" w:cs="Symbol" w:eastAsia="Symbol" w:hint="default"/>
+      </w:rPr>
+    </w:lvl>
+    <w:lvl w:ilvl="7">
+      <w:start w:val="1"/>
+      <w:numFmt w:val="bullet"/>
+      <w:isLgl w:val="false"/>
+      <w:suff w:val="tab"/>
+      <w:lvlText w:val="o"/>
+      <w:lvlJc w:val="left"/>
+      <w:pPr>
+        <w:ind w:left="5749" w:hanging="360"/>
+      </w:pPr>
+      <w:rPr>
+        <w:rFonts w:ascii="Courier New" w:hAnsi="Courier New" w:cs="Courier New" w:eastAsia="Courier New" w:hint="default"/>
+      </w:rPr>
+    </w:lvl>
+    <w:lvl w:ilvl="8">
+      <w:start w:val="1"/>
+      <w:numFmt w:val="bullet"/>
+      <w:isLgl w:val="false"/>
+      <w:suff w:val="tab"/>
+      <w:lvlText w:val="§"/>
+      <w:lvlJc w:val="left"/>
+      <w:pPr>
+        <w:ind w:left="6469" w:hanging="360"/>
+      </w:pPr>
+      <w:rPr>
+        <w:rFonts w:ascii="Wingdings" w:hAnsi="Wingdings" w:cs="Wingdings" w:eastAsia="Wingdings" w:hint="default"/>
+      </w:rPr>
+    </w:lvl>
+  </w:abstractNum>
   <w:num w:numId="1">
     <w:abstractNumId w:val="0"/>
   </w:num>
   <w:num w:numId="2">
     <w:abstractNumId w:val="1"/>
+  </w:num>
+  <w:num w:numId="3">
+    <w:abstractNumId w:val="2"/>
   </w:num>
 </w:numbering>
 </file>
@@ -2734,9 +2900,9 @@
     <w:lsdException w:name="Bibliography" w:uiPriority="37"/>
     <w:lsdException w:name="TOC Heading" w:uiPriority="39" w:qFormat="1"/>
   </w:latentStyles>
-  <w:style w:type="character" w:styleId="634">
+  <w:style w:type="character" w:styleId="638">
     <w:name w:val="Heading 1 Char"/>
-    <w:link w:val="796"/>
+    <w:link w:val="800"/>
     <w:uiPriority w:val="9"/>
     <w:rPr>
       <w:rFonts w:ascii="Arial" w:hAnsi="Arial" w:cs="Arial" w:eastAsia="Arial"/>
@@ -2744,18 +2910,18 @@
       <w:szCs w:val="40"/>
     </w:rPr>
   </w:style>
-  <w:style w:type="character" w:styleId="635">
+  <w:style w:type="character" w:styleId="639">
     <w:name w:val="Heading 2 Char"/>
-    <w:link w:val="797"/>
+    <w:link w:val="801"/>
     <w:uiPriority w:val="9"/>
     <w:rPr>
       <w:rFonts w:ascii="Arial" w:hAnsi="Arial" w:cs="Arial" w:eastAsia="Arial"/>
       <w:sz w:val="34"/>
     </w:rPr>
   </w:style>
-  <w:style w:type="character" w:styleId="636">
+  <w:style w:type="character" w:styleId="640">
     <w:name w:val="Heading 3 Char"/>
-    <w:link w:val="798"/>
+    <w:link w:val="802"/>
     <w:uiPriority w:val="9"/>
     <w:rPr>
       <w:rFonts w:ascii="Arial" w:hAnsi="Arial" w:cs="Arial" w:eastAsia="Arial"/>
@@ -2763,9 +2929,9 @@
       <w:szCs w:val="30"/>
     </w:rPr>
   </w:style>
-  <w:style w:type="character" w:styleId="637">
+  <w:style w:type="character" w:styleId="641">
     <w:name w:val="Heading 4 Char"/>
-    <w:link w:val="799"/>
+    <w:link w:val="803"/>
     <w:uiPriority w:val="9"/>
     <w:rPr>
       <w:rFonts w:ascii="Arial" w:hAnsi="Arial" w:cs="Arial" w:eastAsia="Arial"/>
@@ -2775,9 +2941,9 @@
       <w:szCs w:val="26"/>
     </w:rPr>
   </w:style>
-  <w:style w:type="character" w:styleId="638">
+  <w:style w:type="character" w:styleId="642">
     <w:name w:val="Heading 5 Char"/>
-    <w:link w:val="800"/>
+    <w:link w:val="804"/>
     <w:uiPriority w:val="9"/>
     <w:rPr>
       <w:rFonts w:ascii="Arial" w:hAnsi="Arial" w:cs="Arial" w:eastAsia="Arial"/>
@@ -2787,9 +2953,9 @@
       <w:szCs w:val="24"/>
     </w:rPr>
   </w:style>
-  <w:style w:type="character" w:styleId="639">
+  <w:style w:type="character" w:styleId="643">
     <w:name w:val="Heading 6 Char"/>
-    <w:link w:val="801"/>
+    <w:link w:val="805"/>
     <w:uiPriority w:val="9"/>
     <w:rPr>
       <w:rFonts w:ascii="Arial" w:hAnsi="Arial" w:cs="Arial" w:eastAsia="Arial"/>
@@ -2799,9 +2965,9 @@
       <w:szCs w:val="22"/>
     </w:rPr>
   </w:style>
-  <w:style w:type="character" w:styleId="640">
+  <w:style w:type="character" w:styleId="644">
     <w:name w:val="Heading 7 Char"/>
-    <w:link w:val="802"/>
+    <w:link w:val="806"/>
     <w:uiPriority w:val="9"/>
     <w:rPr>
       <w:rFonts w:ascii="Arial" w:hAnsi="Arial" w:cs="Arial" w:eastAsia="Arial"/>
@@ -2813,9 +2979,9 @@
       <w:szCs w:val="22"/>
     </w:rPr>
   </w:style>
-  <w:style w:type="character" w:styleId="641">
+  <w:style w:type="character" w:styleId="645">
     <w:name w:val="Heading 8 Char"/>
-    <w:link w:val="803"/>
+    <w:link w:val="807"/>
     <w:uiPriority w:val="9"/>
     <w:rPr>
       <w:rFonts w:ascii="Arial" w:hAnsi="Arial" w:cs="Arial" w:eastAsia="Arial"/>
@@ -2825,9 +2991,9 @@
       <w:szCs w:val="22"/>
     </w:rPr>
   </w:style>
-  <w:style w:type="character" w:styleId="642">
+  <w:style w:type="character" w:styleId="646">
     <w:name w:val="Heading 9 Char"/>
-    <w:link w:val="804"/>
+    <w:link w:val="808"/>
     <w:uiPriority w:val="9"/>
     <w:rPr>
       <w:rFonts w:ascii="Arial" w:hAnsi="Arial" w:cs="Arial" w:eastAsia="Arial"/>
@@ -2837,54 +3003,54 @@
       <w:szCs w:val="21"/>
     </w:rPr>
   </w:style>
-  <w:style w:type="character" w:styleId="643">
+  <w:style w:type="character" w:styleId="647">
     <w:name w:val="Title Char"/>
-    <w:link w:val="813"/>
+    <w:link w:val="817"/>
     <w:uiPriority w:val="10"/>
     <w:rPr>
       <w:sz w:val="48"/>
       <w:szCs w:val="48"/>
     </w:rPr>
   </w:style>
-  <w:style w:type="character" w:styleId="644">
+  <w:style w:type="character" w:styleId="648">
     <w:name w:val="Subtitle Char"/>
-    <w:link w:val="811"/>
+    <w:link w:val="815"/>
     <w:uiPriority w:val="11"/>
     <w:rPr>
       <w:sz w:val="24"/>
       <w:szCs w:val="24"/>
     </w:rPr>
   </w:style>
-  <w:style w:type="character" w:styleId="645">
+  <w:style w:type="character" w:styleId="649">
     <w:name w:val="Quote Char"/>
-    <w:link w:val="810"/>
+    <w:link w:val="814"/>
     <w:uiPriority w:val="29"/>
     <w:rPr>
       <w:i/>
     </w:rPr>
   </w:style>
-  <w:style w:type="character" w:styleId="646">
+  <w:style w:type="character" w:styleId="650">
     <w:name w:val="Intense Quote Char"/>
-    <w:link w:val="812"/>
+    <w:link w:val="816"/>
     <w:uiPriority w:val="30"/>
     <w:rPr>
       <w:i/>
     </w:rPr>
   </w:style>
-  <w:style w:type="character" w:styleId="647">
+  <w:style w:type="character" w:styleId="651">
     <w:name w:val="Header Char"/>
-    <w:link w:val="808"/>
+    <w:link w:val="812"/>
     <w:uiPriority w:val="99"/>
   </w:style>
-  <w:style w:type="character" w:styleId="648">
+  <w:style w:type="character" w:styleId="652">
     <w:name w:val="Footer Char"/>
-    <w:link w:val="807"/>
+    <w:link w:val="811"/>
     <w:uiPriority w:val="99"/>
   </w:style>
-  <w:style w:type="paragraph" w:styleId="649">
+  <w:style w:type="paragraph" w:styleId="653">
     <w:name w:val="Caption"/>
-    <w:basedOn w:val="795"/>
-    <w:next w:val="795"/>
+    <w:basedOn w:val="799"/>
+    <w:next w:val="799"/>
     <w:qFormat/>
     <w:uiPriority w:val="35"/>
     <w:semiHidden/>
@@ -2900,15 +3066,15 @@
       <w:spacing w:lineRule="auto" w:line="276"/>
     </w:pPr>
   </w:style>
-  <w:style w:type="character" w:styleId="650">
+  <w:style w:type="character" w:styleId="654">
     <w:name w:val="Caption Char"/>
-    <w:basedOn w:val="649"/>
-    <w:link w:val="807"/>
+    <w:basedOn w:val="653"/>
+    <w:link w:val="811"/>
     <w:uiPriority w:val="99"/>
   </w:style>
-  <w:style w:type="table" w:styleId="651">
+  <w:style w:type="table" w:styleId="655">
     <w:name w:val="Table Grid"/>
-    <w:basedOn w:val="805"/>
+    <w:basedOn w:val="809"/>
     <w:uiPriority w:val="59"/>
     <w:pPr>
       <w:spacing w:lineRule="auto" w:line="240" w:after="0"/>
@@ -2931,9 +3097,9 @@
       </w:tblCellMar>
     </w:tblPr>
   </w:style>
-  <w:style w:type="table" w:styleId="652">
+  <w:style w:type="table" w:styleId="656">
     <w:name w:val="Table Grid Light"/>
-    <w:basedOn w:val="805"/>
+    <w:basedOn w:val="809"/>
     <w:uiPriority w:val="59"/>
     <w:pPr>
       <w:spacing w:lineRule="auto" w:line="240" w:after="0"/>
@@ -2956,9 +3122,9 @@
       </w:tblCellMar>
     </w:tblPr>
   </w:style>
-  <w:style w:type="table" w:styleId="653">
+  <w:style w:type="table" w:styleId="657">
     <w:name w:val="Plain Table 1"/>
-    <w:basedOn w:val="805"/>
+    <w:basedOn w:val="809"/>
     <w:uiPriority w:val="59"/>
     <w:pPr>
       <w:spacing w:lineRule="auto" w:line="240" w:after="0"/>
@@ -3023,9 +3189,9 @@
       </w:rPr>
     </w:tblStylePr>
   </w:style>
-  <w:style w:type="table" w:styleId="654">
+  <w:style w:type="table" w:styleId="658">
     <w:name w:val="Plain Table 2"/>
-    <w:basedOn w:val="805"/>
+    <w:basedOn w:val="809"/>
     <w:uiPriority w:val="59"/>
     <w:pPr>
       <w:spacing w:lineRule="auto" w:line="240" w:after="0"/>
@@ -3108,9 +3274,9 @@
       </w:rPr>
     </w:tblStylePr>
   </w:style>
-  <w:style w:type="table" w:styleId="655">
+  <w:style w:type="table" w:styleId="659">
     <w:name w:val="Plain Table 3"/>
-    <w:basedOn w:val="805"/>
+    <w:basedOn w:val="809"/>
     <w:uiPriority w:val="99"/>
     <w:pPr>
       <w:spacing w:lineRule="auto" w:line="240" w:after="0"/>
@@ -3185,9 +3351,9 @@
       </w:rPr>
     </w:tblStylePr>
   </w:style>
-  <w:style w:type="table" w:styleId="656">
+  <w:style w:type="table" w:styleId="660">
     <w:name w:val="Plain Table 4"/>
-    <w:basedOn w:val="805"/>
+    <w:basedOn w:val="809"/>
     <w:uiPriority w:val="99"/>
     <w:pPr>
       <w:spacing w:lineRule="auto" w:line="240" w:after="0"/>
@@ -3242,9 +3408,9 @@
       </w:rPr>
     </w:tblStylePr>
   </w:style>
-  <w:style w:type="table" w:styleId="657">
+  <w:style w:type="table" w:styleId="661">
     <w:name w:val="Plain Table 5"/>
-    <w:basedOn w:val="805"/>
+    <w:basedOn w:val="809"/>
     <w:uiPriority w:val="99"/>
     <w:pPr>
       <w:spacing w:lineRule="auto" w:line="240" w:after="0"/>
@@ -3330,9 +3496,9 @@
       </w:tcPr>
     </w:tblStylePr>
   </w:style>
-  <w:style w:type="table" w:styleId="658">
+  <w:style w:type="table" w:styleId="662">
     <w:name w:val="Grid Table 1 Light"/>
-    <w:basedOn w:val="805"/>
+    <w:basedOn w:val="809"/>
     <w:uiPriority w:val="99"/>
     <w:pPr>
       <w:spacing w:lineRule="auto" w:line="240" w:after="0"/>
@@ -3395,9 +3561,9 @@
       </w:rPr>
     </w:tblStylePr>
   </w:style>
-  <w:style w:type="table" w:styleId="659">
+  <w:style w:type="table" w:styleId="663">
     <w:name w:val="Grid Table 1 Light - Accent 1"/>
-    <w:basedOn w:val="805"/>
+    <w:basedOn w:val="809"/>
     <w:uiPriority w:val="99"/>
     <w:pPr>
       <w:spacing w:lineRule="auto" w:line="240" w:after="0"/>
@@ -3460,9 +3626,9 @@
       </w:rPr>
     </w:tblStylePr>
   </w:style>
-  <w:style w:type="table" w:styleId="660">
+  <w:style w:type="table" w:styleId="664">
     <w:name w:val="Grid Table 1 Light - Accent 2"/>
-    <w:basedOn w:val="805"/>
+    <w:basedOn w:val="809"/>
     <w:uiPriority w:val="99"/>
     <w:pPr>
       <w:spacing w:lineRule="auto" w:line="240" w:after="0"/>
@@ -3525,9 +3691,9 @@
       </w:rPr>
     </w:tblStylePr>
   </w:style>
-  <w:style w:type="table" w:styleId="661">
+  <w:style w:type="table" w:styleId="665">
     <w:name w:val="Grid Table 1 Light - Accent 3"/>
-    <w:basedOn w:val="805"/>
+    <w:basedOn w:val="809"/>
     <w:uiPriority w:val="99"/>
     <w:pPr>
       <w:spacing w:lineRule="auto" w:line="240" w:after="0"/>
@@ -3590,9 +3756,9 @@
       </w:rPr>
     </w:tblStylePr>
   </w:style>
-  <w:style w:type="table" w:styleId="662">
+  <w:style w:type="table" w:styleId="666">
     <w:name w:val="Grid Table 1 Light - Accent 4"/>
-    <w:basedOn w:val="805"/>
+    <w:basedOn w:val="809"/>
     <w:uiPriority w:val="99"/>
     <w:pPr>
       <w:spacing w:lineRule="auto" w:line="240" w:after="0"/>
@@ -3655,9 +3821,9 @@
       </w:rPr>
     </w:tblStylePr>
   </w:style>
-  <w:style w:type="table" w:styleId="663">
+  <w:style w:type="table" w:styleId="667">
     <w:name w:val="Grid Table 1 Light - Accent 5"/>
-    <w:basedOn w:val="805"/>
+    <w:basedOn w:val="809"/>
     <w:uiPriority w:val="99"/>
     <w:pPr>
       <w:spacing w:lineRule="auto" w:line="240" w:after="0"/>
@@ -3720,9 +3886,9 @@
       </w:rPr>
     </w:tblStylePr>
   </w:style>
-  <w:style w:type="table" w:styleId="664">
+  <w:style w:type="table" w:styleId="668">
     <w:name w:val="Grid Table 1 Light - Accent 6"/>
-    <w:basedOn w:val="805"/>
+    <w:basedOn w:val="809"/>
     <w:uiPriority w:val="99"/>
     <w:pPr>
       <w:spacing w:lineRule="auto" w:line="240" w:after="0"/>
@@ -3785,9 +3951,9 @@
       </w:rPr>
     </w:tblStylePr>
   </w:style>
-  <w:style w:type="table" w:styleId="665">
+  <w:style w:type="table" w:styleId="669">
     <w:name w:val="Grid Table 2"/>
-    <w:basedOn w:val="805"/>
+    <w:basedOn w:val="809"/>
     <w:uiPriority w:val="99"/>
     <w:pPr>
       <w:spacing w:lineRule="auto" w:line="240" w:after="0"/>
@@ -3865,9 +4031,9 @@
       </w:tcPr>
     </w:tblStylePr>
   </w:style>
-  <w:style w:type="table" w:styleId="666">
+  <w:style w:type="table" w:styleId="670">
     <w:name w:val="Grid Table 2 - Accent 1"/>
-    <w:basedOn w:val="805"/>
+    <w:basedOn w:val="809"/>
     <w:uiPriority w:val="99"/>
     <w:pPr>
       <w:spacing w:lineRule="auto" w:line="240" w:after="0"/>
@@ -3945,9 +4111,9 @@
       </w:tcPr>
     </w:tblStylePr>
   </w:style>
-  <w:style w:type="table" w:styleId="667">
+  <w:style w:type="table" w:styleId="671">
     <w:name w:val="Grid Table 2 - Accent 2"/>
-    <w:basedOn w:val="805"/>
+    <w:basedOn w:val="809"/>
     <w:uiPriority w:val="99"/>
     <w:pPr>
       <w:spacing w:lineRule="auto" w:line="240" w:after="0"/>
@@ -4025,9 +4191,9 @@
       </w:tcPr>
     </w:tblStylePr>
   </w:style>
-  <w:style w:type="table" w:styleId="668">
+  <w:style w:type="table" w:styleId="672">
     <w:name w:val="Grid Table 2 - Accent 3"/>
-    <w:basedOn w:val="805"/>
+    <w:basedOn w:val="809"/>
     <w:uiPriority w:val="99"/>
     <w:pPr>
       <w:spacing w:lineRule="auto" w:line="240" w:after="0"/>
@@ -4105,9 +4271,9 @@
       </w:tcPr>
     </w:tblStylePr>
   </w:style>
-  <w:style w:type="table" w:styleId="669">
+  <w:style w:type="table" w:styleId="673">
     <w:name w:val="Grid Table 2 - Accent 4"/>
-    <w:basedOn w:val="805"/>
+    <w:basedOn w:val="809"/>
     <w:uiPriority w:val="99"/>
     <w:pPr>
       <w:spacing w:lineRule="auto" w:line="240" w:after="0"/>
@@ -4185,9 +4351,9 @@
       </w:tcPr>
     </w:tblStylePr>
   </w:style>
-  <w:style w:type="table" w:styleId="670">
+  <w:style w:type="table" w:styleId="674">
     <w:name w:val="Grid Table 2 - Accent 5"/>
-    <w:basedOn w:val="805"/>
+    <w:basedOn w:val="809"/>
     <w:uiPriority w:val="99"/>
     <w:pPr>
       <w:spacing w:lineRule="auto" w:line="240" w:after="0"/>
@@ -4265,9 +4431,9 @@
       </w:tcPr>
     </w:tblStylePr>
   </w:style>
-  <w:style w:type="table" w:styleId="671">
+  <w:style w:type="table" w:styleId="675">
     <w:name w:val="Grid Table 2 - Accent 6"/>
-    <w:basedOn w:val="805"/>
+    <w:basedOn w:val="809"/>
     <w:uiPriority w:val="99"/>
     <w:pPr>
       <w:spacing w:lineRule="auto" w:line="240" w:after="0"/>
@@ -4345,9 +4511,9 @@
       </w:tcPr>
     </w:tblStylePr>
   </w:style>
-  <w:style w:type="table" w:styleId="672">
+  <w:style w:type="table" w:styleId="676">
     <w:name w:val="Grid Table 3"/>
-    <w:basedOn w:val="805"/>
+    <w:basedOn w:val="809"/>
     <w:uiPriority w:val="99"/>
     <w:pPr>
       <w:spacing w:lineRule="auto" w:line="240" w:after="0"/>
@@ -4446,9 +4612,9 @@
       </w:tcPr>
     </w:tblStylePr>
   </w:style>
-  <w:style w:type="table" w:styleId="673">
+  <w:style w:type="table" w:styleId="677">
     <w:name w:val="Grid Table 3 - Accent 1"/>
-    <w:basedOn w:val="805"/>
+    <w:basedOn w:val="809"/>
     <w:uiPriority w:val="99"/>
     <w:pPr>
       <w:spacing w:lineRule="auto" w:line="240" w:after="0"/>
@@ -4547,9 +4713,9 @@
       </w:tcPr>
     </w:tblStylePr>
   </w:style>
-  <w:style w:type="table" w:styleId="674">
+  <w:style w:type="table" w:styleId="678">
     <w:name w:val="Grid Table 3 - Accent 2"/>
-    <w:basedOn w:val="805"/>
+    <w:basedOn w:val="809"/>
     <w:uiPriority w:val="99"/>
     <w:pPr>
       <w:spacing w:lineRule="auto" w:line="240" w:after="0"/>
@@ -4648,9 +4814,9 @@
       </w:tcPr>
     </w:tblStylePr>
   </w:style>
-  <w:style w:type="table" w:styleId="675">
+  <w:style w:type="table" w:styleId="679">
     <w:name w:val="Grid Table 3 - Accent 3"/>
-    <w:basedOn w:val="805"/>
+    <w:basedOn w:val="809"/>
     <w:uiPriority w:val="99"/>
     <w:pPr>
       <w:spacing w:lineRule="auto" w:line="240" w:after="0"/>
@@ -4749,9 +4915,9 @@
       </w:tcPr>
     </w:tblStylePr>
   </w:style>
-  <w:style w:type="table" w:styleId="676">
+  <w:style w:type="table" w:styleId="680">
     <w:name w:val="Grid Table 3 - Accent 4"/>
-    <w:basedOn w:val="805"/>
+    <w:basedOn w:val="809"/>
     <w:uiPriority w:val="99"/>
     <w:pPr>
       <w:spacing w:lineRule="auto" w:line="240" w:after="0"/>
@@ -4850,9 +5016,9 @@
       </w:tcPr>
     </w:tblStylePr>
   </w:style>
-  <w:style w:type="table" w:styleId="677">
+  <w:style w:type="table" w:styleId="681">
     <w:name w:val="Grid Table 3 - Accent 5"/>
-    <w:basedOn w:val="805"/>
+    <w:basedOn w:val="809"/>
     <w:uiPriority w:val="99"/>
     <w:pPr>
       <w:spacing w:lineRule="auto" w:line="240" w:after="0"/>
@@ -4951,9 +5117,9 @@
       </w:tcPr>
     </w:tblStylePr>
   </w:style>
-  <w:style w:type="table" w:styleId="678">
+  <w:style w:type="table" w:styleId="682">
     <w:name w:val="Grid Table 3 - Accent 6"/>
-    <w:basedOn w:val="805"/>
+    <w:basedOn w:val="809"/>
     <w:uiPriority w:val="99"/>
     <w:pPr>
       <w:spacing w:lineRule="auto" w:line="240" w:after="0"/>
@@ -5052,9 +5218,9 @@
       </w:tcPr>
     </w:tblStylePr>
   </w:style>
-  <w:style w:type="table" w:styleId="679">
+  <w:style w:type="table" w:styleId="683">
     <w:name w:val="Grid Table 4"/>
-    <w:basedOn w:val="805"/>
+    <w:basedOn w:val="809"/>
     <w:uiPriority w:val="59"/>
     <w:pPr>
       <w:spacing w:lineRule="auto" w:line="240" w:after="0"/>
@@ -5133,9 +5299,9 @@
       </w:tcPr>
     </w:tblStylePr>
   </w:style>
-  <w:style w:type="table" w:styleId="680">
+  <w:style w:type="table" w:styleId="684">
     <w:name w:val="Grid Table 4 - Accent 1"/>
-    <w:basedOn w:val="805"/>
+    <w:basedOn w:val="809"/>
     <w:uiPriority w:val="59"/>
     <w:pPr>
       <w:spacing w:lineRule="auto" w:line="240" w:after="0"/>
@@ -5214,9 +5380,9 @@
       </w:tcPr>
     </w:tblStylePr>
   </w:style>
-  <w:style w:type="table" w:styleId="681">
+  <w:style w:type="table" w:styleId="685">
     <w:name w:val="Grid Table 4 - Accent 2"/>
-    <w:basedOn w:val="805"/>
+    <w:basedOn w:val="809"/>
     <w:uiPriority w:val="59"/>
     <w:pPr>
       <w:spacing w:lineRule="auto" w:line="240" w:after="0"/>
@@ -5295,9 +5461,9 @@
       </w:tcPr>
     </w:tblStylePr>
   </w:style>
-  <w:style w:type="table" w:styleId="682">
+  <w:style w:type="table" w:styleId="686">
     <w:name w:val="Grid Table 4 - Accent 3"/>
-    <w:basedOn w:val="805"/>
+    <w:basedOn w:val="809"/>
     <w:uiPriority w:val="59"/>
     <w:pPr>
       <w:spacing w:lineRule="auto" w:line="240" w:after="0"/>
@@ -5376,9 +5542,9 @@
       </w:tcPr>
     </w:tblStylePr>
   </w:style>
-  <w:style w:type="table" w:styleId="683">
+  <w:style w:type="table" w:styleId="687">
     <w:name w:val="Grid Table 4 - Accent 4"/>
-    <w:basedOn w:val="805"/>
+    <w:basedOn w:val="809"/>
     <w:uiPriority w:val="59"/>
     <w:pPr>
       <w:spacing w:lineRule="auto" w:line="240" w:after="0"/>
@@ -5457,9 +5623,9 @@
       </w:tcPr>
     </w:tblStylePr>
   </w:style>
-  <w:style w:type="table" w:styleId="684">
+  <w:style w:type="table" w:styleId="688">
     <w:name w:val="Grid Table 4 - Accent 5"/>
-    <w:basedOn w:val="805"/>
+    <w:basedOn w:val="809"/>
     <w:uiPriority w:val="59"/>
     <w:pPr>
       <w:spacing w:lineRule="auto" w:line="240" w:after="0"/>
@@ -5538,9 +5704,9 @@
       </w:tcPr>
     </w:tblStylePr>
   </w:style>
-  <w:style w:type="table" w:styleId="685">
+  <w:style w:type="table" w:styleId="689">
     <w:name w:val="Grid Table 4 - Accent 6"/>
-    <w:basedOn w:val="805"/>
+    <w:basedOn w:val="809"/>
     <w:uiPriority w:val="59"/>
     <w:pPr>
       <w:spacing w:lineRule="auto" w:line="240" w:after="0"/>
@@ -5619,9 +5785,9 @@
       </w:tcPr>
     </w:tblStylePr>
   </w:style>
-  <w:style w:type="table" w:styleId="686">
+  <w:style w:type="table" w:styleId="690">
     <w:name w:val="Grid Table 5 Dark"/>
-    <w:basedOn w:val="805"/>
+    <w:basedOn w:val="809"/>
     <w:uiPriority w:val="99"/>
     <w:pPr>
       <w:spacing w:lineRule="auto" w:line="240" w:after="0"/>
@@ -5698,9 +5864,9 @@
       </w:tcPr>
     </w:tblStylePr>
   </w:style>
-  <w:style w:type="table" w:styleId="687">
+  <w:style w:type="table" w:styleId="691">
     <w:name w:val="Grid Table 5 Dark- Accent 1"/>
-    <w:basedOn w:val="805"/>
+    <w:basedOn w:val="809"/>
     <w:uiPriority w:val="99"/>
     <w:pPr>
       <w:spacing w:lineRule="auto" w:line="240" w:after="0"/>
@@ -5777,9 +5943,9 @@
       </w:tcPr>
     </w:tblStylePr>
   </w:style>
-  <w:style w:type="table" w:styleId="688">
+  <w:style w:type="table" w:styleId="692">
     <w:name w:val="Grid Table 5 Dark - Accent 2"/>
-    <w:basedOn w:val="805"/>
+    <w:basedOn w:val="809"/>
     <w:uiPriority w:val="99"/>
     <w:pPr>
       <w:spacing w:lineRule="auto" w:line="240" w:after="0"/>
@@ -5856,9 +6022,9 @@
       </w:tcPr>
     </w:tblStylePr>
   </w:style>
-  <w:style w:type="table" w:styleId="689">
+  <w:style w:type="table" w:styleId="693">
     <w:name w:val="Grid Table 5 Dark - Accent 3"/>
-    <w:basedOn w:val="805"/>
+    <w:basedOn w:val="809"/>
     <w:uiPriority w:val="99"/>
     <w:pPr>
       <w:spacing w:lineRule="auto" w:line="240" w:after="0"/>
@@ -5935,9 +6101,9 @@
       </w:tcPr>
     </w:tblStylePr>
   </w:style>
-  <w:style w:type="table" w:styleId="690">
+  <w:style w:type="table" w:styleId="694">
     <w:name w:val="Grid Table 5 Dark- Accent 4"/>
-    <w:basedOn w:val="805"/>
+    <w:basedOn w:val="809"/>
     <w:uiPriority w:val="99"/>
     <w:pPr>
       <w:spacing w:lineRule="auto" w:line="240" w:after="0"/>
@@ -6014,9 +6180,9 @@
       </w:tcPr>
     </w:tblStylePr>
   </w:style>
-  <w:style w:type="table" w:styleId="691">
+  <w:style w:type="table" w:styleId="695">
     <w:name w:val="Grid Table 5 Dark - Accent 5"/>
-    <w:basedOn w:val="805"/>
+    <w:basedOn w:val="809"/>
     <w:uiPriority w:val="99"/>
     <w:pPr>
       <w:spacing w:lineRule="auto" w:line="240" w:after="0"/>
@@ -6093,9 +6259,9 @@
       </w:tcPr>
     </w:tblStylePr>
   </w:style>
-  <w:style w:type="table" w:styleId="692">
+  <w:style w:type="table" w:styleId="696">
     <w:name w:val="Grid Table 5 Dark - Accent 6"/>
-    <w:basedOn w:val="805"/>
+    <w:basedOn w:val="809"/>
     <w:uiPriority w:val="99"/>
     <w:pPr>
       <w:spacing w:lineRule="auto" w:line="240" w:after="0"/>
@@ -6172,9 +6338,9 @@
       </w:tcPr>
     </w:tblStylePr>
   </w:style>
-  <w:style w:type="table" w:styleId="693">
+  <w:style w:type="table" w:styleId="697">
     <w:name w:val="Grid Table 6 Colorful"/>
-    <w:basedOn w:val="805"/>
+    <w:basedOn w:val="809"/>
     <w:uiPriority w:val="99"/>
     <w:pPr>
       <w:spacing w:lineRule="auto" w:line="240" w:after="0"/>
@@ -6251,9 +6417,9 @@
       </w:rPr>
     </w:tblStylePr>
   </w:style>
-  <w:style w:type="table" w:styleId="694">
+  <w:style w:type="table" w:styleId="698">
     <w:name w:val="Grid Table 6 Colorful - Accent 1"/>
-    <w:basedOn w:val="805"/>
+    <w:basedOn w:val="809"/>
     <w:uiPriority w:val="99"/>
     <w:pPr>
       <w:spacing w:lineRule="auto" w:line="240" w:after="0"/>
@@ -6330,9 +6496,9 @@
       </w:rPr>
     </w:tblStylePr>
   </w:style>
-  <w:style w:type="table" w:styleId="695">
+  <w:style w:type="table" w:styleId="699">
     <w:name w:val="Grid Table 6 Colorful - Accent 2"/>
-    <w:basedOn w:val="805"/>
+    <w:basedOn w:val="809"/>
     <w:uiPriority w:val="99"/>
     <w:pPr>
       <w:spacing w:lineRule="auto" w:line="240" w:after="0"/>
@@ -6409,9 +6575,9 @@
       </w:rPr>
     </w:tblStylePr>
   </w:style>
-  <w:style w:type="table" w:styleId="696">
+  <w:style w:type="table" w:styleId="700">
     <w:name w:val="Grid Table 6 Colorful - Accent 3"/>
-    <w:basedOn w:val="805"/>
+    <w:basedOn w:val="809"/>
     <w:uiPriority w:val="99"/>
     <w:pPr>
       <w:spacing w:lineRule="auto" w:line="240" w:after="0"/>
@@ -6488,9 +6654,9 @@
       </w:rPr>
     </w:tblStylePr>
   </w:style>
-  <w:style w:type="table" w:styleId="697">
+  <w:style w:type="table" w:styleId="701">
     <w:name w:val="Grid Table 6 Colorful - Accent 4"/>
-    <w:basedOn w:val="805"/>
+    <w:basedOn w:val="809"/>
     <w:uiPriority w:val="99"/>
     <w:pPr>
       <w:spacing w:lineRule="auto" w:line="240" w:after="0"/>
@@ -6567,9 +6733,9 @@
       </w:rPr>
     </w:tblStylePr>
   </w:style>
-  <w:style w:type="table" w:styleId="698">
+  <w:style w:type="table" w:styleId="702">
     <w:name w:val="Grid Table 6 Colorful - Accent 5"/>
-    <w:basedOn w:val="805"/>
+    <w:basedOn w:val="809"/>
     <w:uiPriority w:val="99"/>
     <w:pPr>
       <w:spacing w:lineRule="auto" w:line="240" w:after="0"/>
@@ -6646,9 +6812,9 @@
       </w:rPr>
     </w:tblStylePr>
   </w:style>
-  <w:style w:type="table" w:styleId="699">
+  <w:style w:type="table" w:styleId="703">
     <w:name w:val="Grid Table 6 Colorful - Accent 6"/>
-    <w:basedOn w:val="805"/>
+    <w:basedOn w:val="809"/>
     <w:uiPriority w:val="99"/>
     <w:pPr>
       <w:spacing w:lineRule="auto" w:line="240" w:after="0"/>
@@ -6725,9 +6891,9 @@
       </w:rPr>
     </w:tblStylePr>
   </w:style>
-  <w:style w:type="table" w:styleId="700">
+  <w:style w:type="table" w:styleId="704">
     <w:name w:val="Grid Table 7 Colorful"/>
-    <w:basedOn w:val="805"/>
+    <w:basedOn w:val="809"/>
     <w:uiPriority w:val="99"/>
     <w:pPr>
       <w:spacing w:lineRule="auto" w:line="240" w:after="0"/>
@@ -6837,9 +7003,9 @@
       </w:tcPr>
     </w:tblStylePr>
   </w:style>
-  <w:style w:type="table" w:styleId="701">
+  <w:style w:type="table" w:styleId="705">
     <w:name w:val="Grid Table 7 Colorful - Accent 1"/>
-    <w:basedOn w:val="805"/>
+    <w:basedOn w:val="809"/>
     <w:uiPriority w:val="99"/>
     <w:pPr>
       <w:spacing w:lineRule="auto" w:line="240" w:after="0"/>
@@ -6949,9 +7115,9 @@
       </w:tcPr>
     </w:tblStylePr>
   </w:style>
-  <w:style w:type="table" w:styleId="702">
+  <w:style w:type="table" w:styleId="706">
     <w:name w:val="Grid Table 7 Colorful - Accent 2"/>
-    <w:basedOn w:val="805"/>
+    <w:basedOn w:val="809"/>
     <w:uiPriority w:val="99"/>
     <w:pPr>
       <w:spacing w:lineRule="auto" w:line="240" w:after="0"/>
@@ -7061,9 +7227,9 @@
       </w:tcPr>
     </w:tblStylePr>
   </w:style>
-  <w:style w:type="table" w:styleId="703">
+  <w:style w:type="table" w:styleId="707">
     <w:name w:val="Grid Table 7 Colorful - Accent 3"/>
-    <w:basedOn w:val="805"/>
+    <w:basedOn w:val="809"/>
     <w:uiPriority w:val="99"/>
     <w:pPr>
       <w:spacing w:lineRule="auto" w:line="240" w:after="0"/>
@@ -7173,9 +7339,9 @@
       </w:tcPr>
     </w:tblStylePr>
   </w:style>
-  <w:style w:type="table" w:styleId="704">
+  <w:style w:type="table" w:styleId="708">
     <w:name w:val="Grid Table 7 Colorful - Accent 4"/>
-    <w:basedOn w:val="805"/>
+    <w:basedOn w:val="809"/>
     <w:uiPriority w:val="99"/>
     <w:pPr>
       <w:spacing w:lineRule="auto" w:line="240" w:after="0"/>
@@ -7285,9 +7451,9 @@
       </w:tcPr>
     </w:tblStylePr>
   </w:style>
-  <w:style w:type="table" w:styleId="705">
+  <w:style w:type="table" w:styleId="709">
     <w:name w:val="Grid Table 7 Colorful - Accent 5"/>
-    <w:basedOn w:val="805"/>
+    <w:basedOn w:val="809"/>
     <w:uiPriority w:val="99"/>
     <w:pPr>
       <w:spacing w:lineRule="auto" w:line="240" w:after="0"/>
@@ -7397,9 +7563,9 @@
       </w:tcPr>
     </w:tblStylePr>
   </w:style>
-  <w:style w:type="table" w:styleId="706">
+  <w:style w:type="table" w:styleId="710">
     <w:name w:val="Grid Table 7 Colorful - Accent 6"/>
-    <w:basedOn w:val="805"/>
+    <w:basedOn w:val="809"/>
     <w:uiPriority w:val="99"/>
     <w:pPr>
       <w:spacing w:lineRule="auto" w:line="240" w:after="0"/>
@@ -7509,9 +7675,9 @@
       </w:tcPr>
     </w:tblStylePr>
   </w:style>
-  <w:style w:type="table" w:styleId="707">
+  <w:style w:type="table" w:styleId="711">
     <w:name w:val="List Table 1 Light"/>
-    <w:basedOn w:val="805"/>
+    <w:basedOn w:val="809"/>
     <w:uiPriority w:val="99"/>
     <w:pPr>
       <w:spacing w:lineRule="auto" w:line="240" w:after="0"/>
@@ -7572,9 +7738,9 @@
       </w:tcPr>
     </w:tblStylePr>
   </w:style>
-  <w:style w:type="table" w:styleId="708">
+  <w:style w:type="table" w:styleId="712">
     <w:name w:val="List Table 1 Light - Accent 1"/>
-    <w:basedOn w:val="805"/>
+    <w:basedOn w:val="809"/>
     <w:uiPriority w:val="99"/>
     <w:pPr>
       <w:spacing w:lineRule="auto" w:line="240" w:after="0"/>
@@ -7635,9 +7801,9 @@
       </w:tcPr>
     </w:tblStylePr>
   </w:style>
-  <w:style w:type="table" w:styleId="709">
+  <w:style w:type="table" w:styleId="713">
     <w:name w:val="List Table 1 Light - Accent 2"/>
-    <w:basedOn w:val="805"/>
+    <w:basedOn w:val="809"/>
     <w:uiPriority w:val="99"/>
     <w:pPr>
       <w:spacing w:lineRule="auto" w:line="240" w:after="0"/>
@@ -7698,9 +7864,9 @@
       </w:tcPr>
     </w:tblStylePr>
   </w:style>
-  <w:style w:type="table" w:styleId="710">
+  <w:style w:type="table" w:styleId="714">
     <w:name w:val="List Table 1 Light - Accent 3"/>
-    <w:basedOn w:val="805"/>
+    <w:basedOn w:val="809"/>
     <w:uiPriority w:val="99"/>
     <w:pPr>
       <w:spacing w:lineRule="auto" w:line="240" w:after="0"/>
@@ -7761,9 +7927,9 @@
       </w:tcPr>
     </w:tblStylePr>
   </w:style>
-  <w:style w:type="table" w:styleId="711">
+  <w:style w:type="table" w:styleId="715">
     <w:name w:val="List Table 1 Light - Accent 4"/>
-    <w:basedOn w:val="805"/>
+    <w:basedOn w:val="809"/>
     <w:uiPriority w:val="99"/>
     <w:pPr>
       <w:spacing w:lineRule="auto" w:line="240" w:after="0"/>
@@ -7824,9 +7990,9 @@
       </w:tcPr>
     </w:tblStylePr>
   </w:style>
-  <w:style w:type="table" w:styleId="712">
+  <w:style w:type="table" w:styleId="716">
     <w:name w:val="List Table 1 Light - Accent 5"/>
-    <w:basedOn w:val="805"/>
+    <w:basedOn w:val="809"/>
     <w:uiPriority w:val="99"/>
     <w:pPr>
       <w:spacing w:lineRule="auto" w:line="240" w:after="0"/>
@@ -7887,9 +8053,9 @@
       </w:tcPr>
     </w:tblStylePr>
   </w:style>
-  <w:style w:type="table" w:styleId="713">
+  <w:style w:type="table" w:styleId="717">
     <w:name w:val="List Table 1 Light - Accent 6"/>
-    <w:basedOn w:val="805"/>
+    <w:basedOn w:val="809"/>
     <w:uiPriority w:val="99"/>
     <w:pPr>
       <w:spacing w:lineRule="auto" w:line="240" w:after="0"/>
@@ -7950,9 +8116,9 @@
       </w:tcPr>
     </w:tblStylePr>
   </w:style>
-  <w:style w:type="table" w:styleId="714">
+  <w:style w:type="table" w:styleId="718">
     <w:name w:val="List Table 2"/>
-    <w:basedOn w:val="805"/>
+    <w:basedOn w:val="809"/>
     <w:uiPriority w:val="99"/>
     <w:pPr>
       <w:spacing w:lineRule="auto" w:line="240" w:after="0"/>
@@ -8036,9 +8202,9 @@
       </w:tcPr>
     </w:tblStylePr>
   </w:style>
-  <w:style w:type="table" w:styleId="715">
+  <w:style w:type="table" w:styleId="719">
     <w:name w:val="List Table 2 - Accent 1"/>
-    <w:basedOn w:val="805"/>
+    <w:basedOn w:val="809"/>
     <w:uiPriority w:val="99"/>
     <w:pPr>
       <w:spacing w:lineRule="auto" w:line="240" w:after="0"/>
@@ -8122,9 +8288,9 @@
       </w:tcPr>
     </w:tblStylePr>
   </w:style>
-  <w:style w:type="table" w:styleId="716">
+  <w:style w:type="table" w:styleId="720">
     <w:name w:val="List Table 2 - Accent 2"/>
-    <w:basedOn w:val="805"/>
+    <w:basedOn w:val="809"/>
     <w:uiPriority w:val="99"/>
     <w:pPr>
       <w:spacing w:lineRule="auto" w:line="240" w:after="0"/>
@@ -8208,9 +8374,9 @@
       </w:tcPr>
     </w:tblStylePr>
   </w:style>
-  <w:style w:type="table" w:styleId="717">
+  <w:style w:type="table" w:styleId="721">
     <w:name w:val="List Table 2 - Accent 3"/>
-    <w:basedOn w:val="805"/>
+    <w:basedOn w:val="809"/>
     <w:uiPriority w:val="99"/>
     <w:pPr>
       <w:spacing w:lineRule="auto" w:line="240" w:after="0"/>
@@ -8294,9 +8460,9 @@
       </w:tcPr>
     </w:tblStylePr>
   </w:style>
-  <w:style w:type="table" w:styleId="718">
+  <w:style w:type="table" w:styleId="722">
     <w:name w:val="List Table 2 - Accent 4"/>
-    <w:basedOn w:val="805"/>
+    <w:basedOn w:val="809"/>
     <w:uiPriority w:val="99"/>
     <w:pPr>
       <w:spacing w:lineRule="auto" w:line="240" w:after="0"/>
@@ -8380,9 +8546,9 @@
       </w:tcPr>
     </w:tblStylePr>
   </w:style>
-  <w:style w:type="table" w:styleId="719">
+  <w:style w:type="table" w:styleId="723">
     <w:name w:val="List Table 2 - Accent 5"/>
-    <w:basedOn w:val="805"/>
+    <w:basedOn w:val="809"/>
     <w:uiPriority w:val="99"/>
     <w:pPr>
       <w:spacing w:lineRule="auto" w:line="240" w:after="0"/>
@@ -8466,9 +8632,9 @@
       </w:tcPr>
     </w:tblStylePr>
   </w:style>
-  <w:style w:type="table" w:styleId="720">
+  <w:style w:type="table" w:styleId="724">
     <w:name w:val="List Table 2 - Accent 6"/>
-    <w:basedOn w:val="805"/>
+    <w:basedOn w:val="809"/>
     <w:uiPriority w:val="99"/>
     <w:pPr>
       <w:spacing w:lineRule="auto" w:line="240" w:after="0"/>
@@ -8552,9 +8718,9 @@
       </w:tcPr>
     </w:tblStylePr>
   </w:style>
-  <w:style w:type="table" w:styleId="721">
+  <w:style w:type="table" w:styleId="725">
     <w:name w:val="List Table 3"/>
-    <w:basedOn w:val="805"/>
+    <w:basedOn w:val="809"/>
     <w:uiPriority w:val="99"/>
     <w:pPr>
       <w:spacing w:lineRule="auto" w:line="240" w:after="0"/>
@@ -8626,9 +8792,9 @@
       </w:rPr>
     </w:tblStylePr>
   </w:style>
-  <w:style w:type="table" w:styleId="722">
+  <w:style w:type="table" w:styleId="726">
     <w:name w:val="List Table 3 - Accent 1"/>
-    <w:basedOn w:val="805"/>
+    <w:basedOn w:val="809"/>
     <w:uiPriority w:val="99"/>
     <w:pPr>
       <w:spacing w:lineRule="auto" w:line="240" w:after="0"/>
@@ -8700,9 +8866,9 @@
       </w:rPr>
     </w:tblStylePr>
   </w:style>
-  <w:style w:type="table" w:styleId="723">
+  <w:style w:type="table" w:styleId="727">
     <w:name w:val="List Table 3 - Accent 2"/>
-    <w:basedOn w:val="805"/>
+    <w:basedOn w:val="809"/>
     <w:uiPriority w:val="99"/>
     <w:pPr>
       <w:spacing w:lineRule="auto" w:line="240" w:after="0"/>
@@ -8774,9 +8940,9 @@
       </w:rPr>
     </w:tblStylePr>
   </w:style>
-  <w:style w:type="table" w:styleId="724">
+  <w:style w:type="table" w:styleId="728">
     <w:name w:val="List Table 3 - Accent 3"/>
-    <w:basedOn w:val="805"/>
+    <w:basedOn w:val="809"/>
     <w:uiPriority w:val="99"/>
     <w:pPr>
       <w:spacing w:lineRule="auto" w:line="240" w:after="0"/>
@@ -8848,9 +9014,9 @@
       </w:rPr>
     </w:tblStylePr>
   </w:style>
-  <w:style w:type="table" w:styleId="725">
+  <w:style w:type="table" w:styleId="729">
     <w:name w:val="List Table 3 - Accent 4"/>
-    <w:basedOn w:val="805"/>
+    <w:basedOn w:val="809"/>
     <w:uiPriority w:val="99"/>
     <w:pPr>
       <w:spacing w:lineRule="auto" w:line="240" w:after="0"/>
@@ -8922,9 +9088,9 @@
       </w:rPr>
     </w:tblStylePr>
   </w:style>
-  <w:style w:type="table" w:styleId="726">
+  <w:style w:type="table" w:styleId="730">
     <w:name w:val="List Table 3 - Accent 5"/>
-    <w:basedOn w:val="805"/>
+    <w:basedOn w:val="809"/>
     <w:uiPriority w:val="99"/>
     <w:pPr>
       <w:spacing w:lineRule="auto" w:line="240" w:after="0"/>
@@ -8996,9 +9162,9 @@
       </w:rPr>
     </w:tblStylePr>
   </w:style>
-  <w:style w:type="table" w:styleId="727">
+  <w:style w:type="table" w:styleId="731">
     <w:name w:val="List Table 3 - Accent 6"/>
-    <w:basedOn w:val="805"/>
+    <w:basedOn w:val="809"/>
     <w:uiPriority w:val="99"/>
     <w:pPr>
       <w:spacing w:lineRule="auto" w:line="240" w:after="0"/>
@@ -9070,9 +9236,9 @@
       </w:rPr>
     </w:tblStylePr>
   </w:style>
-  <w:style w:type="table" w:styleId="728">
+  <w:style w:type="table" w:styleId="732">
     <w:name w:val="List Table 4"/>
-    <w:basedOn w:val="805"/>
+    <w:basedOn w:val="809"/>
     <w:uiPriority w:val="99"/>
     <w:pPr>
       <w:spacing w:lineRule="auto" w:line="240" w:after="0"/>
@@ -9139,9 +9305,9 @@
       </w:rPr>
     </w:tblStylePr>
   </w:style>
-  <w:style w:type="table" w:styleId="729">
+  <w:style w:type="table" w:styleId="733">
     <w:name w:val="List Table 4 - Accent 1"/>
-    <w:basedOn w:val="805"/>
+    <w:basedOn w:val="809"/>
     <w:uiPriority w:val="99"/>
     <w:pPr>
       <w:spacing w:lineRule="auto" w:line="240" w:after="0"/>
@@ -9208,9 +9374,9 @@
       </w:rPr>
     </w:tblStylePr>
   </w:style>
-  <w:style w:type="table" w:styleId="730">
+  <w:style w:type="table" w:styleId="734">
     <w:name w:val="List Table 4 - Accent 2"/>
-    <w:basedOn w:val="805"/>
+    <w:basedOn w:val="809"/>
     <w:uiPriority w:val="99"/>
     <w:pPr>
       <w:spacing w:lineRule="auto" w:line="240" w:after="0"/>
@@ -9277,9 +9443,9 @@
       </w:rPr>
     </w:tblStylePr>
   </w:style>
-  <w:style w:type="table" w:styleId="731">
+  <w:style w:type="table" w:styleId="735">
     <w:name w:val="List Table 4 - Accent 3"/>
-    <w:basedOn w:val="805"/>
+    <w:basedOn w:val="809"/>
     <w:uiPriority w:val="99"/>
     <w:pPr>
       <w:spacing w:lineRule="auto" w:line="240" w:after="0"/>
@@ -9346,9 +9512,9 @@
       </w:rPr>
     </w:tblStylePr>
   </w:style>
-  <w:style w:type="table" w:styleId="732">
+  <w:style w:type="table" w:styleId="736">
     <w:name w:val="List Table 4 - Accent 4"/>
-    <w:basedOn w:val="805"/>
+    <w:basedOn w:val="809"/>
     <w:uiPriority w:val="99"/>
     <w:pPr>
       <w:spacing w:lineRule="auto" w:line="240" w:after="0"/>
@@ -9415,9 +9581,9 @@
       </w:rPr>
     </w:tblStylePr>
   </w:style>
-  <w:style w:type="table" w:styleId="733">
+  <w:style w:type="table" w:styleId="737">
     <w:name w:val="List Table 4 - Accent 5"/>
-    <w:basedOn w:val="805"/>
+    <w:basedOn w:val="809"/>
     <w:uiPriority w:val="99"/>
     <w:pPr>
       <w:spacing w:lineRule="auto" w:line="240" w:after="0"/>
@@ -9484,9 +9650,9 @@
       </w:rPr>
     </w:tblStylePr>
   </w:style>
-  <w:style w:type="table" w:styleId="734">
+  <w:style w:type="table" w:styleId="738">
     <w:name w:val="List Table 4 - Accent 6"/>
-    <w:basedOn w:val="805"/>
+    <w:basedOn w:val="809"/>
     <w:uiPriority w:val="99"/>
     <w:pPr>
       <w:spacing w:lineRule="auto" w:line="240" w:after="0"/>
@@ -9553,9 +9719,9 @@
       </w:rPr>
     </w:tblStylePr>
   </w:style>
-  <w:style w:type="table" w:styleId="735">
+  <w:style w:type="table" w:styleId="739">
     <w:name w:val="List Table 5 Dark"/>
-    <w:basedOn w:val="805"/>
+    <w:basedOn w:val="809"/>
     <w:uiPriority w:val="99"/>
     <w:pPr>
       <w:spacing w:lineRule="auto" w:line="240" w:after="0"/>
@@ -9660,9 +9826,9 @@
       </w:rPr>
     </w:tblStylePr>
   </w:style>
-  <w:style w:type="table" w:styleId="736">
+  <w:style w:type="table" w:styleId="740">
     <w:name w:val="List Table 5 Dark - Accent 1"/>
-    <w:basedOn w:val="805"/>
+    <w:basedOn w:val="809"/>
     <w:uiPriority w:val="99"/>
     <w:pPr>
       <w:spacing w:lineRule="auto" w:line="240" w:after="0"/>
@@ -9767,9 +9933,9 @@
       </w:rPr>
     </w:tblStylePr>
   </w:style>
-  <w:style w:type="table" w:styleId="737">
+  <w:style w:type="table" w:styleId="741">
     <w:name w:val="List Table 5 Dark - Accent 2"/>
-    <w:basedOn w:val="805"/>
+    <w:basedOn w:val="809"/>
     <w:uiPriority w:val="99"/>
     <w:pPr>
       <w:spacing w:lineRule="auto" w:line="240" w:after="0"/>
@@ -9874,9 +10040,9 @@
       </w:rPr>
     </w:tblStylePr>
   </w:style>
-  <w:style w:type="table" w:styleId="738">
+  <w:style w:type="table" w:styleId="742">
     <w:name w:val="List Table 5 Dark - Accent 3"/>
-    <w:basedOn w:val="805"/>
+    <w:basedOn w:val="809"/>
     <w:uiPriority w:val="99"/>
     <w:pPr>
       <w:spacing w:lineRule="auto" w:line="240" w:after="0"/>
@@ -9981,9 +10147,9 @@
       </w:rPr>
     </w:tblStylePr>
   </w:style>
-  <w:style w:type="table" w:styleId="739">
+  <w:style w:type="table" w:styleId="743">
     <w:name w:val="List Table 5 Dark - Accent 4"/>
-    <w:basedOn w:val="805"/>
+    <w:basedOn w:val="809"/>
     <w:uiPriority w:val="99"/>
     <w:pPr>
       <w:spacing w:lineRule="auto" w:line="240" w:after="0"/>
@@ -10088,9 +10254,9 @@
       </w:rPr>
     </w:tblStylePr>
   </w:style>
-  <w:style w:type="table" w:styleId="740">
+  <w:style w:type="table" w:styleId="744">
     <w:name w:val="List Table 5 Dark - Accent 5"/>
-    <w:basedOn w:val="805"/>
+    <w:basedOn w:val="809"/>
     <w:uiPriority w:val="99"/>
     <w:pPr>
       <w:spacing w:lineRule="auto" w:line="240" w:after="0"/>
@@ -10195,9 +10361,9 @@
       </w:rPr>
     </w:tblStylePr>
   </w:style>
-  <w:style w:type="table" w:styleId="741">
+  <w:style w:type="table" w:styleId="745">
     <w:name w:val="List Table 5 Dark - Accent 6"/>
-    <w:basedOn w:val="805"/>
+    <w:basedOn w:val="809"/>
     <w:uiPriority w:val="99"/>
     <w:pPr>
       <w:spacing w:lineRule="auto" w:line="240" w:after="0"/>
@@ -10302,9 +10468,9 @@
       </w:rPr>
     </w:tblStylePr>
   </w:style>
-  <w:style w:type="table" w:styleId="742">
+  <w:style w:type="table" w:styleId="746">
     <w:name w:val="List Table 6 Colorful"/>
-    <w:basedOn w:val="805"/>
+    <w:basedOn w:val="809"/>
     <w:uiPriority w:val="99"/>
     <w:pPr>
       <w:spacing w:lineRule="auto" w:line="240" w:after="0"/>
@@ -10375,9 +10541,9 @@
       </w:tcPr>
     </w:tblStylePr>
   </w:style>
-  <w:style w:type="table" w:styleId="743">
+  <w:style w:type="table" w:styleId="747">
     <w:name w:val="List Table 6 Colorful - Accent 1"/>
-    <w:basedOn w:val="805"/>
+    <w:basedOn w:val="809"/>
     <w:uiPriority w:val="99"/>
     <w:pPr>
       <w:spacing w:lineRule="auto" w:line="240" w:after="0"/>
@@ -10448,9 +10614,9 @@
       </w:tcPr>
     </w:tblStylePr>
   </w:style>
-  <w:style w:type="table" w:styleId="744">
+  <w:style w:type="table" w:styleId="748">
     <w:name w:val="List Table 6 Colorful - Accent 2"/>
-    <w:basedOn w:val="805"/>
+    <w:basedOn w:val="809"/>
     <w:uiPriority w:val="99"/>
     <w:pPr>
       <w:spacing w:lineRule="auto" w:line="240" w:after="0"/>
@@ -10521,9 +10687,9 @@
       </w:tcPr>
     </w:tblStylePr>
   </w:style>
-  <w:style w:type="table" w:styleId="745">
+  <w:style w:type="table" w:styleId="749">
     <w:name w:val="List Table 6 Colorful - Accent 3"/>
-    <w:basedOn w:val="805"/>
+    <w:basedOn w:val="809"/>
     <w:uiPriority w:val="99"/>
     <w:pPr>
       <w:spacing w:lineRule="auto" w:line="240" w:after="0"/>
@@ -10594,9 +10760,9 @@
       </w:tcPr>
     </w:tblStylePr>
   </w:style>
-  <w:style w:type="table" w:styleId="746">
+  <w:style w:type="table" w:styleId="750">
     <w:name w:val="List Table 6 Colorful - Accent 4"/>
-    <w:basedOn w:val="805"/>
+    <w:basedOn w:val="809"/>
     <w:uiPriority w:val="99"/>
     <w:pPr>
       <w:spacing w:lineRule="auto" w:line="240" w:after="0"/>
@@ -10667,9 +10833,9 @@
       </w:tcPr>
     </w:tblStylePr>
   </w:style>
-  <w:style w:type="table" w:styleId="747">
+  <w:style w:type="table" w:styleId="751">
     <w:name w:val="List Table 6 Colorful - Accent 5"/>
-    <w:basedOn w:val="805"/>
+    <w:basedOn w:val="809"/>
     <w:uiPriority w:val="99"/>
     <w:pPr>
       <w:spacing w:lineRule="auto" w:line="240" w:after="0"/>
@@ -10740,9 +10906,9 @@
       </w:tcPr>
     </w:tblStylePr>
   </w:style>
-  <w:style w:type="table" w:styleId="748">
+  <w:style w:type="table" w:styleId="752">
     <w:name w:val="List Table 6 Colorful - Accent 6"/>
-    <w:basedOn w:val="805"/>
+    <w:basedOn w:val="809"/>
     <w:uiPriority w:val="99"/>
     <w:pPr>
       <w:spacing w:lineRule="auto" w:line="240" w:after="0"/>
@@ -10813,9 +10979,9 @@
       </w:tcPr>
     </w:tblStylePr>
   </w:style>
-  <w:style w:type="table" w:styleId="749">
+  <w:style w:type="table" w:styleId="753">
     <w:name w:val="List Table 7 Colorful"/>
-    <w:basedOn w:val="805"/>
+    <w:basedOn w:val="809"/>
     <w:uiPriority w:val="99"/>
     <w:pPr>
       <w:spacing w:lineRule="auto" w:line="240" w:after="0"/>
@@ -10929,9 +11095,9 @@
       </w:rPr>
     </w:tblStylePr>
   </w:style>
-  <w:style w:type="table" w:styleId="750">
+  <w:style w:type="table" w:styleId="754">
     <w:name w:val="List Table 7 Colorful - Accent 1"/>
-    <w:basedOn w:val="805"/>
+    <w:basedOn w:val="809"/>
     <w:uiPriority w:val="99"/>
     <w:pPr>
       <w:spacing w:lineRule="auto" w:line="240" w:after="0"/>
@@ -11045,9 +11211,9 @@
       </w:rPr>
     </w:tblStylePr>
   </w:style>
-  <w:style w:type="table" w:styleId="751">
+  <w:style w:type="table" w:styleId="755">
     <w:name w:val="List Table 7 Colorful - Accent 2"/>
-    <w:basedOn w:val="805"/>
+    <w:basedOn w:val="809"/>
     <w:uiPriority w:val="99"/>
     <w:pPr>
       <w:spacing w:lineRule="auto" w:line="240" w:after="0"/>
@@ -11161,9 +11327,9 @@
       </w:rPr>
     </w:tblStylePr>
   </w:style>
-  <w:style w:type="table" w:styleId="752">
+  <w:style w:type="table" w:styleId="756">
     <w:name w:val="List Table 7 Colorful - Accent 3"/>
-    <w:basedOn w:val="805"/>
+    <w:basedOn w:val="809"/>
     <w:uiPriority w:val="99"/>
     <w:pPr>
       <w:spacing w:lineRule="auto" w:line="240" w:after="0"/>
@@ -11277,9 +11443,9 @@
       </w:rPr>
     </w:tblStylePr>
   </w:style>
-  <w:style w:type="table" w:styleId="753">
+  <w:style w:type="table" w:styleId="757">
     <w:name w:val="List Table 7 Colorful - Accent 4"/>
-    <w:basedOn w:val="805"/>
+    <w:basedOn w:val="809"/>
     <w:uiPriority w:val="99"/>
     <w:pPr>
       <w:spacing w:lineRule="auto" w:line="240" w:after="0"/>
@@ -11393,9 +11559,9 @@
       </w:rPr>
     </w:tblStylePr>
   </w:style>
-  <w:style w:type="table" w:styleId="754">
+  <w:style w:type="table" w:styleId="758">
     <w:name w:val="List Table 7 Colorful - Accent 5"/>
-    <w:basedOn w:val="805"/>
+    <w:basedOn w:val="809"/>
     <w:uiPriority w:val="99"/>
     <w:pPr>
       <w:spacing w:lineRule="auto" w:line="240" w:after="0"/>
@@ -11509,9 +11675,9 @@
       </w:rPr>
     </w:tblStylePr>
   </w:style>
-  <w:style w:type="table" w:styleId="755">
+  <w:style w:type="table" w:styleId="759">
     <w:name w:val="List Table 7 Colorful - Accent 6"/>
-    <w:basedOn w:val="805"/>
+    <w:basedOn w:val="809"/>
     <w:uiPriority w:val="99"/>
     <w:pPr>
       <w:spacing w:lineRule="auto" w:line="240" w:after="0"/>
@@ -11625,9 +11791,9 @@
       </w:rPr>
     </w:tblStylePr>
   </w:style>
-  <w:style w:type="table" w:styleId="756">
+  <w:style w:type="table" w:styleId="760">
     <w:name w:val="Lined - Accent"/>
-    <w:basedOn w:val="805"/>
+    <w:basedOn w:val="809"/>
     <w:uiPriority w:val="99"/>
     <w:rPr>
       <w:color w:val="404040"/>
@@ -11715,9 +11881,9 @@
       </w:tcPr>
     </w:tblStylePr>
   </w:style>
-  <w:style w:type="table" w:styleId="757">
+  <w:style w:type="table" w:styleId="761">
     <w:name w:val="Lined - Accent 1"/>
-    <w:basedOn w:val="805"/>
+    <w:basedOn w:val="809"/>
     <w:uiPriority w:val="99"/>
     <w:rPr>
       <w:color w:val="404040"/>
@@ -11805,9 +11971,9 @@
       </w:tcPr>
     </w:tblStylePr>
   </w:style>
-  <w:style w:type="table" w:styleId="758">
+  <w:style w:type="table" w:styleId="762">
     <w:name w:val="Lined - Accent 2"/>
-    <w:basedOn w:val="805"/>
+    <w:basedOn w:val="809"/>
     <w:uiPriority w:val="99"/>
     <w:rPr>
       <w:color w:val="404040"/>
@@ -11895,9 +12061,9 @@
       </w:tcPr>
     </w:tblStylePr>
   </w:style>
-  <w:style w:type="table" w:styleId="759">
+  <w:style w:type="table" w:styleId="763">
     <w:name w:val="Lined - Accent 3"/>
-    <w:basedOn w:val="805"/>
+    <w:basedOn w:val="809"/>
     <w:uiPriority w:val="99"/>
     <w:rPr>
       <w:color w:val="404040"/>
@@ -11985,9 +12151,9 @@
       </w:tcPr>
     </w:tblStylePr>
   </w:style>
-  <w:style w:type="table" w:styleId="760">
+  <w:style w:type="table" w:styleId="764">
     <w:name w:val="Lined - Accent 4"/>
-    <w:basedOn w:val="805"/>
+    <w:basedOn w:val="809"/>
     <w:uiPriority w:val="99"/>
     <w:rPr>
       <w:color w:val="404040"/>
@@ -12075,9 +12241,9 @@
       </w:tcPr>
     </w:tblStylePr>
   </w:style>
-  <w:style w:type="table" w:styleId="761">
+  <w:style w:type="table" w:styleId="765">
     <w:name w:val="Lined - Accent 5"/>
-    <w:basedOn w:val="805"/>
+    <w:basedOn w:val="809"/>
     <w:uiPriority w:val="99"/>
     <w:rPr>
       <w:color w:val="404040"/>
@@ -12165,9 +12331,9 @@
       </w:tcPr>
     </w:tblStylePr>
   </w:style>
-  <w:style w:type="table" w:styleId="762">
+  <w:style w:type="table" w:styleId="766">
     <w:name w:val="Lined - Accent 6"/>
-    <w:basedOn w:val="805"/>
+    <w:basedOn w:val="809"/>
     <w:uiPriority w:val="99"/>
     <w:rPr>
       <w:color w:val="404040"/>
@@ -12255,9 +12421,9 @@
       </w:tcPr>
     </w:tblStylePr>
   </w:style>
-  <w:style w:type="table" w:styleId="763">
+  <w:style w:type="table" w:styleId="767">
     <w:name w:val="Bordered &amp; Lined - Accent"/>
-    <w:basedOn w:val="805"/>
+    <w:basedOn w:val="809"/>
     <w:uiPriority w:val="99"/>
     <w:rPr>
       <w:color w:val="404040"/>
@@ -12353,9 +12519,9 @@
       </w:tcPr>
     </w:tblStylePr>
   </w:style>
-  <w:style w:type="table" w:styleId="764">
+  <w:style w:type="table" w:styleId="768">
     <w:name w:val="Bordered &amp; Lined - Accent 1"/>
-    <w:basedOn w:val="805"/>
+    <w:basedOn w:val="809"/>
     <w:uiPriority w:val="99"/>
     <w:rPr>
       <w:color w:val="404040"/>
@@ -12451,9 +12617,9 @@
       </w:tcPr>
     </w:tblStylePr>
   </w:style>
-  <w:style w:type="table" w:styleId="765">
+  <w:style w:type="table" w:styleId="769">
     <w:name w:val="Bordered &amp; Lined - Accent 2"/>
-    <w:basedOn w:val="805"/>
+    <w:basedOn w:val="809"/>
     <w:uiPriority w:val="99"/>
     <w:rPr>
       <w:color w:val="404040"/>
@@ -12549,9 +12715,9 @@
       </w:tcPr>
     </w:tblStylePr>
   </w:style>
-  <w:style w:type="table" w:styleId="766">
+  <w:style w:type="table" w:styleId="770">
     <w:name w:val="Bordered &amp; Lined - Accent 3"/>
-    <w:basedOn w:val="805"/>
+    <w:basedOn w:val="809"/>
     <w:uiPriority w:val="99"/>
     <w:rPr>
       <w:color w:val="404040"/>
@@ -12647,9 +12813,9 @@
       </w:tcPr>
     </w:tblStylePr>
   </w:style>
-  <w:style w:type="table" w:styleId="767">
+  <w:style w:type="table" w:styleId="771">
     <w:name w:val="Bordered &amp; Lined - Accent 4"/>
-    <w:basedOn w:val="805"/>
+    <w:basedOn w:val="809"/>
     <w:uiPriority w:val="99"/>
     <w:rPr>
       <w:color w:val="404040"/>
@@ -12745,9 +12911,9 @@
       </w:tcPr>
     </w:tblStylePr>
   </w:style>
-  <w:style w:type="table" w:styleId="768">
+  <w:style w:type="table" w:styleId="772">
     <w:name w:val="Bordered &amp; Lined - Accent 5"/>
-    <w:basedOn w:val="805"/>
+    <w:basedOn w:val="809"/>
     <w:uiPriority w:val="99"/>
     <w:rPr>
       <w:color w:val="404040"/>
@@ -12843,9 +13009,9 @@
       </w:tcPr>
     </w:tblStylePr>
   </w:style>
-  <w:style w:type="table" w:styleId="769">
+  <w:style w:type="table" w:styleId="773">
     <w:name w:val="Bordered &amp; Lined - Accent 6"/>
-    <w:basedOn w:val="805"/>
+    <w:basedOn w:val="809"/>
     <w:uiPriority w:val="99"/>
     <w:rPr>
       <w:color w:val="404040"/>
@@ -12941,9 +13107,9 @@
       </w:tcPr>
     </w:tblStylePr>
   </w:style>
-  <w:style w:type="table" w:styleId="770">
+  <w:style w:type="table" w:styleId="774">
     <w:name w:val="Bordered"/>
-    <w:basedOn w:val="805"/>
+    <w:basedOn w:val="809"/>
     <w:uiPriority w:val="99"/>
     <w:pPr>
       <w:spacing w:lineRule="auto" w:line="240" w:after="0"/>
@@ -13020,9 +13186,9 @@
       </w:tcPr>
     </w:tblStylePr>
   </w:style>
-  <w:style w:type="table" w:styleId="771">
+  <w:style w:type="table" w:styleId="775">
     <w:name w:val="Bordered - Accent 1"/>
-    <w:basedOn w:val="805"/>
+    <w:basedOn w:val="809"/>
     <w:uiPriority w:val="99"/>
     <w:pPr>
       <w:spacing w:lineRule="auto" w:line="240" w:after="0"/>
@@ -13099,9 +13265,9 @@
       </w:tcPr>
     </w:tblStylePr>
   </w:style>
-  <w:style w:type="table" w:styleId="772">
+  <w:style w:type="table" w:styleId="776">
     <w:name w:val="Bordered - Accent 2"/>
-    <w:basedOn w:val="805"/>
+    <w:basedOn w:val="809"/>
     <w:uiPriority w:val="99"/>
     <w:pPr>
       <w:spacing w:lineRule="auto" w:line="240" w:after="0"/>
@@ -13178,9 +13344,9 @@
       </w:tcPr>
     </w:tblStylePr>
   </w:style>
-  <w:style w:type="table" w:styleId="773">
+  <w:style w:type="table" w:styleId="777">
     <w:name w:val="Bordered - Accent 3"/>
-    <w:basedOn w:val="805"/>
+    <w:basedOn w:val="809"/>
     <w:uiPriority w:val="99"/>
     <w:pPr>
       <w:spacing w:lineRule="auto" w:line="240" w:after="0"/>
@@ -13257,9 +13423,9 @@
       </w:tcPr>
     </w:tblStylePr>
   </w:style>
-  <w:style w:type="table" w:styleId="774">
+  <w:style w:type="table" w:styleId="778">
     <w:name w:val="Bordered - Accent 4"/>
-    <w:basedOn w:val="805"/>
+    <w:basedOn w:val="809"/>
     <w:uiPriority w:val="99"/>
     <w:pPr>
       <w:spacing w:lineRule="auto" w:line="240" w:after="0"/>
@@ -13336,9 +13502,9 @@
       </w:tcPr>
     </w:tblStylePr>
   </w:style>
-  <w:style w:type="table" w:styleId="775">
+  <w:style w:type="table" w:styleId="779">
     <w:name w:val="Bordered - Accent 5"/>
-    <w:basedOn w:val="805"/>
+    <w:basedOn w:val="809"/>
     <w:uiPriority w:val="99"/>
     <w:pPr>
       <w:spacing w:lineRule="auto" w:line="240" w:after="0"/>
@@ -13415,9 +13581,9 @@
       </w:tcPr>
     </w:tblStylePr>
   </w:style>
-  <w:style w:type="table" w:styleId="776">
+  <w:style w:type="table" w:styleId="780">
     <w:name w:val="Bordered - Accent 6"/>
-    <w:basedOn w:val="805"/>
+    <w:basedOn w:val="809"/>
     <w:uiPriority w:val="99"/>
     <w:pPr>
       <w:spacing w:lineRule="auto" w:line="240" w:after="0"/>
@@ -13494,7 +13660,7 @@
       </w:tcPr>
     </w:tblStylePr>
   </w:style>
-  <w:style w:type="character" w:styleId="777">
+  <w:style w:type="character" w:styleId="781">
     <w:name w:val="Hyperlink"/>
     <w:uiPriority w:val="99"/>
     <w:unhideWhenUsed/>
@@ -13503,10 +13669,10 @@
       <w:u w:val="single"/>
     </w:rPr>
   </w:style>
-  <w:style w:type="paragraph" w:styleId="778">
+  <w:style w:type="paragraph" w:styleId="782">
     <w:name w:val="footnote text"/>
-    <w:basedOn w:val="795"/>
-    <w:link w:val="779"/>
+    <w:basedOn w:val="799"/>
+    <w:link w:val="783"/>
     <w:uiPriority w:val="99"/>
     <w:semiHidden/>
     <w:unhideWhenUsed/>
@@ -13517,15 +13683,15 @@
       <w:spacing w:lineRule="auto" w:line="240" w:after="40"/>
     </w:pPr>
   </w:style>
-  <w:style w:type="character" w:styleId="779">
+  <w:style w:type="character" w:styleId="783">
     <w:name w:val="Footnote Text Char"/>
-    <w:link w:val="778"/>
+    <w:link w:val="782"/>
     <w:uiPriority w:val="99"/>
     <w:rPr>
       <w:sz w:val="18"/>
     </w:rPr>
   </w:style>
-  <w:style w:type="character" w:styleId="780">
+  <w:style w:type="character" w:styleId="784">
     <w:name w:val="footnote reference"/>
     <w:uiPriority w:val="99"/>
     <w:unhideWhenUsed/>
@@ -13533,10 +13699,10 @@
       <w:vertAlign w:val="superscript"/>
     </w:rPr>
   </w:style>
-  <w:style w:type="paragraph" w:styleId="781">
+  <w:style w:type="paragraph" w:styleId="785">
     <w:name w:val="endnote text"/>
-    <w:basedOn w:val="795"/>
-    <w:link w:val="782"/>
+    <w:basedOn w:val="799"/>
+    <w:link w:val="786"/>
     <w:uiPriority w:val="99"/>
     <w:semiHidden/>
     <w:unhideWhenUsed/>
@@ -13547,15 +13713,15 @@
       <w:spacing w:lineRule="auto" w:line="240" w:after="0"/>
     </w:pPr>
   </w:style>
-  <w:style w:type="character" w:styleId="782">
+  <w:style w:type="character" w:styleId="786">
     <w:name w:val="Endnote Text Char"/>
-    <w:link w:val="781"/>
+    <w:link w:val="785"/>
     <w:uiPriority w:val="99"/>
     <w:rPr>
       <w:sz w:val="20"/>
     </w:rPr>
   </w:style>
-  <w:style w:type="character" w:styleId="783">
+  <w:style w:type="character" w:styleId="787">
     <w:name w:val="endnote reference"/>
     <w:uiPriority w:val="99"/>
     <w:semiHidden/>
@@ -13564,10 +13730,10 @@
       <w:vertAlign w:val="superscript"/>
     </w:rPr>
   </w:style>
-  <w:style w:type="paragraph" w:styleId="784">
+  <w:style w:type="paragraph" w:styleId="788">
     <w:name w:val="toc 1"/>
-    <w:basedOn w:val="795"/>
-    <w:next w:val="795"/>
+    <w:basedOn w:val="799"/>
+    <w:next w:val="799"/>
     <w:uiPriority w:val="39"/>
     <w:unhideWhenUsed/>
     <w:pPr>
@@ -13575,10 +13741,10 @@
       <w:spacing w:after="57"/>
     </w:pPr>
   </w:style>
-  <w:style w:type="paragraph" w:styleId="785">
+  <w:style w:type="paragraph" w:styleId="789">
     <w:name w:val="toc 2"/>
-    <w:basedOn w:val="795"/>
-    <w:next w:val="795"/>
+    <w:basedOn w:val="799"/>
+    <w:next w:val="799"/>
     <w:uiPriority w:val="39"/>
     <w:unhideWhenUsed/>
     <w:pPr>
@@ -13586,10 +13752,10 @@
       <w:spacing w:after="57"/>
     </w:pPr>
   </w:style>
-  <w:style w:type="paragraph" w:styleId="786">
+  <w:style w:type="paragraph" w:styleId="790">
     <w:name w:val="toc 3"/>
-    <w:basedOn w:val="795"/>
-    <w:next w:val="795"/>
+    <w:basedOn w:val="799"/>
+    <w:next w:val="799"/>
     <w:uiPriority w:val="39"/>
     <w:unhideWhenUsed/>
     <w:pPr>
@@ -13597,10 +13763,10 @@
       <w:spacing w:after="57"/>
     </w:pPr>
   </w:style>
-  <w:style w:type="paragraph" w:styleId="787">
+  <w:style w:type="paragraph" w:styleId="791">
     <w:name w:val="toc 4"/>
-    <w:basedOn w:val="795"/>
-    <w:next w:val="795"/>
+    <w:basedOn w:val="799"/>
+    <w:next w:val="799"/>
     <w:uiPriority w:val="39"/>
     <w:unhideWhenUsed/>
     <w:pPr>
@@ -13608,10 +13774,10 @@
       <w:spacing w:after="57"/>
     </w:pPr>
   </w:style>
-  <w:style w:type="paragraph" w:styleId="788">
+  <w:style w:type="paragraph" w:styleId="792">
     <w:name w:val="toc 5"/>
-    <w:basedOn w:val="795"/>
-    <w:next w:val="795"/>
+    <w:basedOn w:val="799"/>
+    <w:next w:val="799"/>
     <w:uiPriority w:val="39"/>
     <w:unhideWhenUsed/>
     <w:pPr>
@@ -13619,10 +13785,10 @@
       <w:spacing w:after="57"/>
     </w:pPr>
   </w:style>
-  <w:style w:type="paragraph" w:styleId="789">
+  <w:style w:type="paragraph" w:styleId="793">
     <w:name w:val="toc 6"/>
-    <w:basedOn w:val="795"/>
-    <w:next w:val="795"/>
+    <w:basedOn w:val="799"/>
+    <w:next w:val="799"/>
     <w:uiPriority w:val="39"/>
     <w:unhideWhenUsed/>
     <w:pPr>
@@ -13630,10 +13796,10 @@
       <w:spacing w:after="57"/>
     </w:pPr>
   </w:style>
-  <w:style w:type="paragraph" w:styleId="790">
+  <w:style w:type="paragraph" w:styleId="794">
     <w:name w:val="toc 7"/>
-    <w:basedOn w:val="795"/>
-    <w:next w:val="795"/>
+    <w:basedOn w:val="799"/>
+    <w:next w:val="799"/>
     <w:uiPriority w:val="39"/>
     <w:unhideWhenUsed/>
     <w:pPr>
@@ -13641,10 +13807,10 @@
       <w:spacing w:after="57"/>
     </w:pPr>
   </w:style>
-  <w:style w:type="paragraph" w:styleId="791">
+  <w:style w:type="paragraph" w:styleId="795">
     <w:name w:val="toc 8"/>
-    <w:basedOn w:val="795"/>
-    <w:next w:val="795"/>
+    <w:basedOn w:val="799"/>
+    <w:next w:val="799"/>
     <w:uiPriority w:val="39"/>
     <w:unhideWhenUsed/>
     <w:pPr>
@@ -13652,10 +13818,10 @@
       <w:spacing w:after="57"/>
     </w:pPr>
   </w:style>
-  <w:style w:type="paragraph" w:styleId="792">
+  <w:style w:type="paragraph" w:styleId="796">
     <w:name w:val="toc 9"/>
-    <w:basedOn w:val="795"/>
-    <w:next w:val="795"/>
+    <w:basedOn w:val="799"/>
+    <w:next w:val="799"/>
     <w:uiPriority w:val="39"/>
     <w:unhideWhenUsed/>
     <w:pPr>
@@ -13663,29 +13829,29 @@
       <w:spacing w:after="57"/>
     </w:pPr>
   </w:style>
-  <w:style w:type="paragraph" w:styleId="793">
+  <w:style w:type="paragraph" w:styleId="797">
     <w:name w:val="TOC Heading"/>
     <w:uiPriority w:val="39"/>
     <w:unhideWhenUsed/>
   </w:style>
-  <w:style w:type="paragraph" w:styleId="794">
+  <w:style w:type="paragraph" w:styleId="798">
     <w:name w:val="table of figures"/>
-    <w:basedOn w:val="795"/>
-    <w:next w:val="795"/>
+    <w:basedOn w:val="799"/>
+    <w:next w:val="799"/>
     <w:uiPriority w:val="99"/>
     <w:unhideWhenUsed/>
     <w:pPr>
       <w:spacing w:after="0" w:afterAutospacing="0"/>
     </w:pPr>
   </w:style>
-  <w:style w:type="paragraph" w:styleId="795" w:default="1">
+  <w:style w:type="paragraph" w:styleId="799" w:default="1">
     <w:name w:val="Normal"/>
     <w:qFormat/>
   </w:style>
-  <w:style w:type="paragraph" w:styleId="796">
+  <w:style w:type="paragraph" w:styleId="800">
     <w:name w:val="Heading 1"/>
-    <w:basedOn w:val="795"/>
-    <w:next w:val="795"/>
+    <w:basedOn w:val="799"/>
+    <w:next w:val="799"/>
     <w:qFormat/>
     <w:uiPriority w:val="9"/>
     <w:rPr>
@@ -13703,10 +13869,10 @@
       <w:outlineLvl w:val="0"/>
     </w:pPr>
   </w:style>
-  <w:style w:type="paragraph" w:styleId="797">
+  <w:style w:type="paragraph" w:styleId="801">
     <w:name w:val="Heading 2"/>
-    <w:basedOn w:val="795"/>
-    <w:next w:val="795"/>
+    <w:basedOn w:val="799"/>
+    <w:next w:val="799"/>
     <w:qFormat/>
     <w:uiPriority w:val="9"/>
     <w:unhideWhenUsed/>
@@ -13724,10 +13890,10 @@
       <w:outlineLvl w:val="1"/>
     </w:pPr>
   </w:style>
-  <w:style w:type="paragraph" w:styleId="798">
+  <w:style w:type="paragraph" w:styleId="802">
     <w:name w:val="Heading 3"/>
-    <w:basedOn w:val="795"/>
-    <w:next w:val="795"/>
+    <w:basedOn w:val="799"/>
+    <w:next w:val="799"/>
     <w:qFormat/>
     <w:uiPriority w:val="9"/>
     <w:unhideWhenUsed/>
@@ -13748,10 +13914,10 @@
       <w:outlineLvl w:val="2"/>
     </w:pPr>
   </w:style>
-  <w:style w:type="paragraph" w:styleId="799">
+  <w:style w:type="paragraph" w:styleId="803">
     <w:name w:val="Heading 4"/>
-    <w:basedOn w:val="795"/>
-    <w:next w:val="795"/>
+    <w:basedOn w:val="799"/>
+    <w:next w:val="799"/>
     <w:qFormat/>
     <w:uiPriority w:val="9"/>
     <w:unhideWhenUsed/>
@@ -13768,10 +13934,10 @@
       <w:outlineLvl w:val="3"/>
     </w:pPr>
   </w:style>
-  <w:style w:type="paragraph" w:styleId="800">
+  <w:style w:type="paragraph" w:styleId="804">
     <w:name w:val="Heading 5"/>
-    <w:basedOn w:val="795"/>
-    <w:next w:val="795"/>
+    <w:basedOn w:val="799"/>
+    <w:next w:val="799"/>
     <w:qFormat/>
     <w:uiPriority w:val="9"/>
     <w:unhideWhenUsed/>
@@ -13790,10 +13956,10 @@
       <w:outlineLvl w:val="4"/>
     </w:pPr>
   </w:style>
-  <w:style w:type="paragraph" w:styleId="801">
+  <w:style w:type="paragraph" w:styleId="805">
     <w:name w:val="Heading 6"/>
-    <w:basedOn w:val="795"/>
-    <w:next w:val="795"/>
+    <w:basedOn w:val="799"/>
+    <w:next w:val="799"/>
     <w:qFormat/>
     <w:uiPriority w:val="9"/>
     <w:unhideWhenUsed/>
@@ -13812,10 +13978,10 @@
       <w:outlineLvl w:val="5"/>
     </w:pPr>
   </w:style>
-  <w:style w:type="paragraph" w:styleId="802">
+  <w:style w:type="paragraph" w:styleId="806">
     <w:name w:val="Heading 7"/>
-    <w:basedOn w:val="795"/>
-    <w:next w:val="795"/>
+    <w:basedOn w:val="799"/>
+    <w:next w:val="799"/>
     <w:qFormat/>
     <w:uiPriority w:val="9"/>
     <w:unhideWhenUsed/>
@@ -13834,10 +14000,10 @@
       <w:outlineLvl w:val="6"/>
     </w:pPr>
   </w:style>
-  <w:style w:type="paragraph" w:styleId="803">
+  <w:style w:type="paragraph" w:styleId="807">
     <w:name w:val="Heading 8"/>
-    <w:basedOn w:val="795"/>
-    <w:next w:val="795"/>
+    <w:basedOn w:val="799"/>
+    <w:next w:val="799"/>
     <w:qFormat/>
     <w:uiPriority w:val="9"/>
     <w:unhideWhenUsed/>
@@ -13854,10 +14020,10 @@
       <w:outlineLvl w:val="7"/>
     </w:pPr>
   </w:style>
-  <w:style w:type="paragraph" w:styleId="804">
+  <w:style w:type="paragraph" w:styleId="808">
     <w:name w:val="Heading 9"/>
-    <w:basedOn w:val="795"/>
-    <w:next w:val="795"/>
+    <w:basedOn w:val="799"/>
+    <w:next w:val="799"/>
     <w:qFormat/>
     <w:uiPriority w:val="9"/>
     <w:unhideWhenUsed/>
@@ -13876,7 +14042,7 @@
       <w:outlineLvl w:val="8"/>
     </w:pPr>
   </w:style>
-  <w:style w:type="table" w:styleId="805" w:default="1">
+  <w:style w:type="table" w:styleId="809" w:default="1">
     <w:name w:val="Normal Table"/>
     <w:uiPriority w:val="99"/>
     <w:semiHidden/>
@@ -13891,15 +14057,15 @@
       </w:tblCellMar>
     </w:tblPr>
   </w:style>
-  <w:style w:type="numbering" w:styleId="806" w:default="1">
+  <w:style w:type="numbering" w:styleId="810" w:default="1">
     <w:name w:val="No List"/>
     <w:uiPriority w:val="99"/>
     <w:semiHidden/>
     <w:unhideWhenUsed/>
   </w:style>
-  <w:style w:type="paragraph" w:styleId="807">
+  <w:style w:type="paragraph" w:styleId="811">
     <w:name w:val="Footer"/>
-    <w:basedOn w:val="795"/>
+    <w:basedOn w:val="799"/>
     <w:uiPriority w:val="99"/>
     <w:unhideWhenUsed/>
     <w:pPr>
@@ -13910,9 +14076,9 @@
       </w:tabs>
     </w:pPr>
   </w:style>
-  <w:style w:type="paragraph" w:styleId="808">
+  <w:style w:type="paragraph" w:styleId="812">
     <w:name w:val="Header"/>
-    <w:basedOn w:val="795"/>
+    <w:basedOn w:val="799"/>
     <w:uiPriority w:val="99"/>
     <w:unhideWhenUsed/>
     <w:pPr>
@@ -13923,19 +14089,19 @@
       </w:tabs>
     </w:pPr>
   </w:style>
-  <w:style w:type="paragraph" w:styleId="809">
+  <w:style w:type="paragraph" w:styleId="813">
     <w:name w:val="No Spacing"/>
-    <w:basedOn w:val="795"/>
+    <w:basedOn w:val="799"/>
     <w:qFormat/>
     <w:uiPriority w:val="1"/>
     <w:pPr>
       <w:spacing w:lineRule="auto" w:line="240" w:after="0"/>
     </w:pPr>
   </w:style>
-  <w:style w:type="paragraph" w:styleId="810">
+  <w:style w:type="paragraph" w:styleId="814">
     <w:name w:val="Quote"/>
-    <w:basedOn w:val="795"/>
-    <w:next w:val="795"/>
+    <w:basedOn w:val="799"/>
+    <w:next w:val="799"/>
     <w:qFormat/>
     <w:uiPriority w:val="29"/>
     <w:rPr>
@@ -13950,10 +14116,10 @@
       <w:jc w:val="both"/>
     </w:pPr>
   </w:style>
-  <w:style w:type="paragraph" w:styleId="811">
+  <w:style w:type="paragraph" w:styleId="815">
     <w:name w:val="Subtitle"/>
-    <w:basedOn w:val="795"/>
-    <w:next w:val="795"/>
+    <w:basedOn w:val="799"/>
+    <w:next w:val="799"/>
     <w:qFormat/>
     <w:uiPriority w:val="11"/>
     <w:rPr>
@@ -13972,10 +14138,10 @@
       <w:outlineLvl w:val="0"/>
     </w:pPr>
   </w:style>
-  <w:style w:type="paragraph" w:styleId="812">
+  <w:style w:type="paragraph" w:styleId="816">
     <w:name w:val="Intense Quote"/>
-    <w:basedOn w:val="795"/>
-    <w:next w:val="795"/>
+    <w:basedOn w:val="799"/>
+    <w:next w:val="799"/>
     <w:qFormat/>
     <w:uiPriority w:val="30"/>
     <w:rPr>
@@ -13999,10 +14165,10 @@
       </w:pBdr>
     </w:pPr>
   </w:style>
-  <w:style w:type="paragraph" w:styleId="813">
+  <w:style w:type="paragraph" w:styleId="817">
     <w:name w:val="Title"/>
-    <w:basedOn w:val="795"/>
-    <w:next w:val="795"/>
+    <w:basedOn w:val="799"/>
+    <w:next w:val="799"/>
     <w:qFormat/>
     <w:uiPriority w:val="10"/>
     <w:rPr>
@@ -14022,9 +14188,9 @@
       <w:outlineLvl w:val="0"/>
     </w:pPr>
   </w:style>
-  <w:style w:type="paragraph" w:styleId="814">
+  <w:style w:type="paragraph" w:styleId="818">
     <w:name w:val="List Paragraph"/>
-    <w:basedOn w:val="795"/>
+    <w:basedOn w:val="799"/>
     <w:qFormat/>
     <w:uiPriority w:val="34"/>
     <w:pPr>
@@ -14032,7 +14198,7 @@
       <w:ind w:left="720"/>
     </w:pPr>
   </w:style>
-  <w:style w:type="character" w:styleId="815" w:default="1">
+  <w:style w:type="character" w:styleId="819" w:default="1">
     <w:name w:val="Default Paragraph Font"/>
     <w:uiPriority w:val="1"/>
     <w:semiHidden/>

</xml_diff>